<commit_message>
Edited FDM 3D Printer SOP to reflect GIX branding.
</commit_message>
<xml_diff>
--- a/assets/sops/FDM3DPrinter/SOP_FDM3DPrinter.docx
+++ b/assets/sops/FDM3DPrinter/SOP_FDM3DPrinter.docx
@@ -1,8 +1,8 @@
 
 <file path=word/document.xml><?xml version="1.0" encoding="utf-8"?>
-<w:document xmlns:wpc="http://schemas.microsoft.com/office/word/2010/wordprocessingCanvas" xmlns:cx="http://schemas.microsoft.com/office/drawing/2014/chartex" xmlns:cx1="http://schemas.microsoft.com/office/drawing/2015/9/8/chartex" xmlns:mc="http://schemas.openxmlformats.org/markup-compatibility/2006" xmlns:o="urn:schemas-microsoft-com:office:office" xmlns:r="http://schemas.openxmlformats.org/officeDocument/2006/relationships" xmlns:m="http://schemas.openxmlformats.org/officeDocument/2006/math" xmlns:v="urn:schemas-microsoft-com:vml" xmlns:wp14="http://schemas.microsoft.com/office/word/2010/wordprocessingDrawing" xmlns:wp="http://schemas.openxmlformats.org/drawingml/2006/wordprocessingDrawing" xmlns:w10="urn:schemas-microsoft-com:office:word" xmlns:w="http://schemas.openxmlformats.org/wordprocessingml/2006/main" xmlns:w14="http://schemas.microsoft.com/office/word/2010/wordml" xmlns:w15="http://schemas.microsoft.com/office/word/2012/wordml" xmlns:w16se="http://schemas.microsoft.com/office/word/2015/wordml/symex" xmlns:wpg="http://schemas.microsoft.com/office/word/2010/wordprocessingGroup" xmlns:wpi="http://schemas.microsoft.com/office/word/2010/wordprocessingInk" xmlns:wne="http://schemas.microsoft.com/office/word/2006/wordml" xmlns:wps="http://schemas.microsoft.com/office/word/2010/wordprocessingShape" mc:Ignorable="w14 w15 w16se wp14">
+<w:document xmlns:wpc="http://schemas.microsoft.com/office/word/2010/wordprocessingCanvas" xmlns:cx="http://schemas.microsoft.com/office/drawing/2014/chartex" xmlns:cx1="http://schemas.microsoft.com/office/drawing/2015/9/8/chartex" xmlns:cx2="http://schemas.microsoft.com/office/drawing/2015/10/21/chartex" xmlns:cx3="http://schemas.microsoft.com/office/drawing/2016/5/9/chartex" xmlns:cx4="http://schemas.microsoft.com/office/drawing/2016/5/10/chartex" xmlns:cx5="http://schemas.microsoft.com/office/drawing/2016/5/11/chartex" xmlns:cx6="http://schemas.microsoft.com/office/drawing/2016/5/12/chartex" xmlns:cx7="http://schemas.microsoft.com/office/drawing/2016/5/13/chartex" xmlns:cx8="http://schemas.microsoft.com/office/drawing/2016/5/14/chartex" xmlns:mc="http://schemas.openxmlformats.org/markup-compatibility/2006" xmlns:aink="http://schemas.microsoft.com/office/drawing/2016/ink" xmlns:am3d="http://schemas.microsoft.com/office/drawing/2017/model3d" xmlns:o="urn:schemas-microsoft-com:office:office" xmlns:oel="http://schemas.microsoft.com/office/2019/extlst" xmlns:r="http://schemas.openxmlformats.org/officeDocument/2006/relationships" xmlns:m="http://schemas.openxmlformats.org/officeDocument/2006/math" xmlns:v="urn:schemas-microsoft-com:vml" xmlns:wp14="http://schemas.microsoft.com/office/word/2010/wordprocessingDrawing" xmlns:wp="http://schemas.openxmlformats.org/drawingml/2006/wordprocessingDrawing" xmlns:w10="urn:schemas-microsoft-com:office:word" xmlns:w="http://schemas.openxmlformats.org/wordprocessingml/2006/main" xmlns:w14="http://schemas.microsoft.com/office/word/2010/wordml" xmlns:w15="http://schemas.microsoft.com/office/word/2012/wordml" xmlns:w16cex="http://schemas.microsoft.com/office/word/2018/wordml/cex" xmlns:w16cid="http://schemas.microsoft.com/office/word/2016/wordml/cid" xmlns:w16="http://schemas.microsoft.com/office/word/2018/wordml" xmlns:w16sdtdh="http://schemas.microsoft.com/office/word/2020/wordml/sdtdatahash" xmlns:w16se="http://schemas.microsoft.com/office/word/2015/wordml/symex" xmlns:wpg="http://schemas.microsoft.com/office/word/2010/wordprocessingGroup" xmlns:wpi="http://schemas.microsoft.com/office/word/2010/wordprocessingInk" xmlns:wne="http://schemas.microsoft.com/office/word/2006/wordml" xmlns:wps="http://schemas.microsoft.com/office/word/2010/wordprocessingShape" mc:Ignorable="w14 w15 w16se w16cid w16 w16cex w16sdtdh wp14">
   <w:body>
-    <w:p xmlns:wp14="http://schemas.microsoft.com/office/word/2010/wordml" wp14:textId="77777777">
+    <w:p>
       <w:pPr>
         <w:pStyle w:val="Header"/>
         <w:tabs>
@@ -52,7 +52,7 @@
         <w:gridCol w:w="2340"/>
         <w:gridCol w:w="8460"/>
       </w:tblGrid>
-      <w:tr xmlns:wp14="http://schemas.microsoft.com/office/word/2010/wordml" wp14:textId="77777777">
+      <w:tr>
         <w:trPr>
           <w:trHeight w:val="576"/>
         </w:trPr>
@@ -61,21 +61,19 @@
             <w:tcW w:w="10800" w:type="dxa"/>
             <w:gridSpan w:val="2"/>
             <w:tcBorders>
-              <w:top w:val="double" w:color="auto" w:sz="4" w:space="0"/>
-              <w:left w:val="double" w:color="auto" w:sz="4" w:space="0"/>
-              <w:bottom w:val="single" w:color="000000" w:themeColor="text1" w:sz="7" w:space="0"/>
-              <w:right w:val="double" w:color="auto" w:sz="4" w:space="0"/>
+              <w:top w:val="double" w:sz="4" w:space="0" w:color="auto"/>
+              <w:left w:val="double" w:sz="4" w:space="0" w:color="auto"/>
+              <w:bottom w:val="single" w:sz="7" w:space="0" w:color="000000" w:themeColor="text1"/>
+              <w:right w:val="double" w:sz="4" w:space="0" w:color="auto"/>
             </w:tcBorders>
-            <w:tcMar/>
             <w:vAlign w:val="center"/>
           </w:tcPr>
-          <w:p wp14:textId="770841E8">
+          <w:p>
             <w:pPr>
               <w:spacing w:after="58"/>
               <w:rPr>
                 <w:rFonts w:cs="Arial"/>
                 <w:sz w:val="20"/>
-                <w:szCs w:val="20"/>
               </w:rPr>
             </w:pPr>
             <w:r>
@@ -121,7 +119,7 @@
           </w:p>
         </w:tc>
       </w:tr>
-      <w:tr xmlns:wp14="http://schemas.microsoft.com/office/word/2010/wordml" wp14:textId="77777777">
+      <w:tr>
         <w:trPr>
           <w:trHeight w:val="576"/>
         </w:trPr>
@@ -129,14 +127,13 @@
           <w:tcPr>
             <w:tcW w:w="2340" w:type="dxa"/>
             <w:tcBorders>
-              <w:top w:val="double" w:color="auto" w:sz="4" w:space="0"/>
-              <w:left w:val="double" w:color="auto" w:sz="4" w:space="0"/>
-              <w:bottom w:val="single" w:color="000000" w:themeColor="text1" w:sz="7" w:space="0"/>
-              <w:right w:val="single" w:color="000000" w:themeColor="text1" w:sz="8" w:space="0"/>
+              <w:top w:val="double" w:sz="4" w:space="0" w:color="auto"/>
+              <w:left w:val="double" w:sz="4" w:space="0" w:color="auto"/>
+              <w:bottom w:val="single" w:sz="7" w:space="0" w:color="000000" w:themeColor="text1"/>
+              <w:right w:val="single" w:sz="8" w:space="0" w:color="000000" w:themeColor="text1"/>
             </w:tcBorders>
-            <w:tcMar/>
           </w:tcPr>
-          <w:p wp14:textId="77777777">
+          <w:p>
             <w:pPr>
               <w:tabs>
                 <w:tab w:val="left" w:pos="0"/>
@@ -175,7 +172,7 @@
               <w:t xml:space="preserve">#1 Process </w:t>
             </w:r>
           </w:p>
-          <w:p wp14:textId="77777777">
+          <w:p>
             <w:pPr>
               <w:tabs>
                 <w:tab w:val="left" w:pos="0"/>
@@ -211,7 +208,23 @@
                 <w:rFonts w:ascii="Times New Roman" w:hAnsi="Times New Roman"/>
                 <w:sz w:val="20"/>
               </w:rPr>
-              <w:t>(if applicable)</w:t>
+              <w:t>(</w:t>
+            </w:r>
+            <w:proofErr w:type="gramStart"/>
+            <w:r>
+              <w:rPr>
+                <w:rFonts w:ascii="Times New Roman" w:hAnsi="Times New Roman"/>
+                <w:sz w:val="20"/>
+              </w:rPr>
+              <w:t>if</w:t>
+            </w:r>
+            <w:proofErr w:type="gramEnd"/>
+            <w:r>
+              <w:rPr>
+                <w:rFonts w:ascii="Times New Roman" w:hAnsi="Times New Roman"/>
+                <w:sz w:val="20"/>
+              </w:rPr>
+              <w:t xml:space="preserve"> applicable)</w:t>
             </w:r>
           </w:p>
         </w:tc>
@@ -219,15 +232,14 @@
           <w:tcPr>
             <w:tcW w:w="8460" w:type="dxa"/>
             <w:tcBorders>
-              <w:top w:val="double" w:color="auto" w:sz="4" w:space="0"/>
-              <w:left w:val="single" w:color="000000" w:themeColor="text1" w:sz="8" w:space="0"/>
-              <w:bottom w:val="single" w:color="000000" w:themeColor="text1" w:sz="7" w:space="0"/>
-              <w:right w:val="double" w:color="auto" w:sz="4" w:space="0"/>
+              <w:top w:val="double" w:sz="4" w:space="0" w:color="auto"/>
+              <w:left w:val="single" w:sz="8" w:space="0" w:color="000000" w:themeColor="text1"/>
+              <w:bottom w:val="single" w:sz="7" w:space="0" w:color="000000" w:themeColor="text1"/>
+              <w:right w:val="double" w:sz="4" w:space="0" w:color="auto"/>
             </w:tcBorders>
-            <w:tcMar/>
             <w:vAlign w:val="center"/>
           </w:tcPr>
-          <w:p wp14:textId="33FCC385">
+          <w:p>
             <w:pPr>
               <w:tabs>
                 <w:tab w:val="left" w:pos="432"/>
@@ -237,21 +249,19 @@
               <w:rPr>
                 <w:rFonts w:ascii="Times New Roman" w:hAnsi="Times New Roman"/>
                 <w:sz w:val="20"/>
-                <w:szCs w:val="20"/>
               </w:rPr>
             </w:pPr>
             <w:r>
               <w:rPr>
                 <w:rFonts w:ascii="Times New Roman" w:hAnsi="Times New Roman"/>
                 <w:sz w:val="20"/>
-                <w:szCs w:val="20"/>
               </w:rPr>
               <w:t>Additive manufacturing of PLA and TPU</w:t>
             </w:r>
           </w:p>
         </w:tc>
       </w:tr>
-      <w:tr xmlns:wp14="http://schemas.microsoft.com/office/word/2010/wordml" wp14:textId="77777777">
+      <w:tr>
         <w:trPr>
           <w:trHeight w:val="576"/>
         </w:trPr>
@@ -259,15 +269,14 @@
           <w:tcPr>
             <w:tcW w:w="2340" w:type="dxa"/>
             <w:tcBorders>
-              <w:top w:val="single" w:color="000000" w:themeColor="text1" w:sz="7" w:space="0"/>
-              <w:left w:val="double" w:color="auto" w:sz="4" w:space="0"/>
-              <w:bottom w:val="single" w:color="000000" w:themeColor="text1" w:sz="7" w:space="0"/>
-              <w:right w:val="single" w:color="000000" w:themeColor="text1" w:sz="8" w:space="0"/>
+              <w:top w:val="single" w:sz="7" w:space="0" w:color="000000" w:themeColor="text1"/>
+              <w:left w:val="double" w:sz="4" w:space="0" w:color="auto"/>
+              <w:bottom w:val="single" w:sz="7" w:space="0" w:color="000000" w:themeColor="text1"/>
+              <w:right w:val="single" w:sz="8" w:space="0" w:color="000000" w:themeColor="text1"/>
             </w:tcBorders>
-            <w:tcMar/>
             <w:vAlign w:val="center"/>
           </w:tcPr>
-          <w:p wp14:textId="77777777">
+          <w:p>
             <w:pPr>
               <w:tabs>
                 <w:tab w:val="left" w:pos="0"/>
@@ -312,15 +321,14 @@
           <w:tcPr>
             <w:tcW w:w="8460" w:type="dxa"/>
             <w:tcBorders>
-              <w:top w:val="single" w:color="000000" w:themeColor="text1" w:sz="7" w:space="0"/>
-              <w:left w:val="single" w:color="000000" w:themeColor="text1" w:sz="8" w:space="0"/>
-              <w:bottom w:val="single" w:color="000000" w:themeColor="text1" w:sz="7" w:space="0"/>
-              <w:right w:val="double" w:color="auto" w:sz="4" w:space="0"/>
+              <w:top w:val="single" w:sz="7" w:space="0" w:color="000000" w:themeColor="text1"/>
+              <w:left w:val="single" w:sz="8" w:space="0" w:color="000000" w:themeColor="text1"/>
+              <w:bottom w:val="single" w:sz="7" w:space="0" w:color="000000" w:themeColor="text1"/>
+              <w:right w:val="double" w:sz="4" w:space="0" w:color="auto"/>
             </w:tcBorders>
-            <w:tcMar/>
             <w:vAlign w:val="center"/>
           </w:tcPr>
-          <w:p wp14:textId="77FD0B93">
+          <w:p>
             <w:pPr>
               <w:pStyle w:val="Header"/>
               <w:tabs>
@@ -333,14 +341,12 @@
               <w:rPr>
                 <w:rFonts w:ascii="Times New Roman" w:hAnsi="Times New Roman"/>
                 <w:sz w:val="20"/>
-                <w:szCs w:val="20"/>
               </w:rPr>
             </w:pPr>
             <w:r>
               <w:rPr>
                 <w:rFonts w:ascii="Times New Roman" w:hAnsi="Times New Roman"/>
                 <w:sz w:val="20"/>
-                <w:szCs w:val="20"/>
               </w:rPr>
               <w:t>FDM 3D Printers (</w:t>
             </w:r>
@@ -349,7 +355,6 @@
               <w:rPr>
                 <w:rFonts w:ascii="Times New Roman" w:hAnsi="Times New Roman"/>
                 <w:sz w:val="20"/>
-                <w:szCs w:val="20"/>
               </w:rPr>
               <w:t>Ultimaker</w:t>
             </w:r>
@@ -358,14 +363,13 @@
               <w:rPr>
                 <w:rFonts w:ascii="Times New Roman" w:hAnsi="Times New Roman"/>
                 <w:sz w:val="20"/>
-                <w:szCs w:val="20"/>
               </w:rPr>
               <w:t xml:space="preserve"> 3 Extended and Stratasys F170)</w:t>
             </w:r>
           </w:p>
         </w:tc>
       </w:tr>
-      <w:tr xmlns:wp14="http://schemas.microsoft.com/office/word/2010/wordml" wp14:textId="77777777">
+      <w:tr>
         <w:trPr>
           <w:trHeight w:val="576"/>
         </w:trPr>
@@ -373,15 +377,14 @@
           <w:tcPr>
             <w:tcW w:w="2340" w:type="dxa"/>
             <w:tcBorders>
-              <w:top w:val="single" w:color="000000" w:themeColor="text1" w:sz="7" w:space="0"/>
-              <w:left w:val="double" w:color="auto" w:sz="4" w:space="0"/>
-              <w:bottom w:val="single" w:color="000000" w:themeColor="text1" w:sz="7" w:space="0"/>
-              <w:right w:val="single" w:color="000000" w:themeColor="text1" w:sz="8" w:space="0"/>
+              <w:top w:val="single" w:sz="7" w:space="0" w:color="000000" w:themeColor="text1"/>
+              <w:left w:val="double" w:sz="4" w:space="0" w:color="auto"/>
+              <w:bottom w:val="single" w:sz="7" w:space="0" w:color="000000" w:themeColor="text1"/>
+              <w:right w:val="single" w:sz="8" w:space="0" w:color="000000" w:themeColor="text1"/>
             </w:tcBorders>
-            <w:tcMar/>
             <w:vAlign w:val="center"/>
           </w:tcPr>
-          <w:p wp14:textId="77777777">
+          <w:p>
             <w:pPr>
               <w:tabs>
                 <w:tab w:val="left" w:pos="0"/>
@@ -425,15 +428,14 @@
           <w:tcPr>
             <w:tcW w:w="8460" w:type="dxa"/>
             <w:tcBorders>
-              <w:top w:val="single" w:color="000000" w:themeColor="text1" w:sz="7" w:space="0"/>
-              <w:left w:val="single" w:color="000000" w:themeColor="text1" w:sz="8" w:space="0"/>
-              <w:bottom w:val="single" w:color="000000" w:themeColor="text1" w:sz="7" w:space="0"/>
-              <w:right w:val="double" w:color="auto" w:sz="4" w:space="0"/>
+              <w:top w:val="single" w:sz="7" w:space="0" w:color="000000" w:themeColor="text1"/>
+              <w:left w:val="single" w:sz="8" w:space="0" w:color="000000" w:themeColor="text1"/>
+              <w:bottom w:val="single" w:sz="7" w:space="0" w:color="000000" w:themeColor="text1"/>
+              <w:right w:val="double" w:sz="4" w:space="0" w:color="auto"/>
             </w:tcBorders>
-            <w:tcMar/>
             <w:vAlign w:val="center"/>
           </w:tcPr>
-          <w:p wp14:textId="77777777">
+          <w:p>
             <w:pPr>
               <w:pStyle w:val="Header"/>
               <w:tabs>
@@ -465,7 +467,7 @@
           </w:p>
         </w:tc>
       </w:tr>
-      <w:tr xmlns:wp14="http://schemas.microsoft.com/office/word/2010/wordml" wp14:textId="77777777">
+      <w:tr>
         <w:trPr>
           <w:trHeight w:val="576"/>
         </w:trPr>
@@ -473,15 +475,14 @@
           <w:tcPr>
             <w:tcW w:w="2340" w:type="dxa"/>
             <w:tcBorders>
-              <w:top w:val="single" w:color="000000" w:themeColor="text1" w:sz="7" w:space="0"/>
-              <w:left w:val="double" w:color="auto" w:sz="4" w:space="0"/>
-              <w:bottom w:val="single" w:color="000000" w:themeColor="text1" w:sz="7" w:space="0"/>
-              <w:right w:val="single" w:color="000000" w:themeColor="text1" w:sz="8" w:space="0"/>
+              <w:top w:val="single" w:sz="7" w:space="0" w:color="000000" w:themeColor="text1"/>
+              <w:left w:val="double" w:sz="4" w:space="0" w:color="auto"/>
+              <w:bottom w:val="single" w:sz="7" w:space="0" w:color="000000" w:themeColor="text1"/>
+              <w:right w:val="single" w:sz="8" w:space="0" w:color="000000" w:themeColor="text1"/>
             </w:tcBorders>
-            <w:tcMar/>
             <w:vAlign w:val="center"/>
           </w:tcPr>
-          <w:p wp14:textId="77777777">
+          <w:p>
             <w:pPr>
               <w:tabs>
                 <w:tab w:val="left" w:pos="0"/>
@@ -520,7 +521,7 @@
               <w:t>#4 Environmental /</w:t>
             </w:r>
           </w:p>
-          <w:p wp14:textId="77777777">
+          <w:p>
             <w:pPr>
               <w:tabs>
                 <w:tab w:val="left" w:pos="0"/>
@@ -565,15 +566,14 @@
           <w:tcPr>
             <w:tcW w:w="8460" w:type="dxa"/>
             <w:tcBorders>
-              <w:top w:val="single" w:color="000000" w:themeColor="text1" w:sz="7" w:space="0"/>
-              <w:left w:val="single" w:color="000000" w:themeColor="text1" w:sz="8" w:space="0"/>
-              <w:bottom w:val="single" w:color="000000" w:themeColor="text1" w:sz="7" w:space="0"/>
-              <w:right w:val="double" w:color="auto" w:sz="4" w:space="0"/>
+              <w:top w:val="single" w:sz="7" w:space="0" w:color="000000" w:themeColor="text1"/>
+              <w:left w:val="single" w:sz="8" w:space="0" w:color="000000" w:themeColor="text1"/>
+              <w:bottom w:val="single" w:sz="7" w:space="0" w:color="000000" w:themeColor="text1"/>
+              <w:right w:val="double" w:sz="4" w:space="0" w:color="auto"/>
             </w:tcBorders>
-            <w:tcMar/>
             <w:vAlign w:val="center"/>
           </w:tcPr>
-          <w:p wp14:textId="37F94805">
+          <w:p>
             <w:pPr>
               <w:pStyle w:val="Header"/>
               <w:numPr>
@@ -590,14 +590,12 @@
               <w:rPr>
                 <w:rFonts w:ascii="Times New Roman" w:hAnsi="Times New Roman"/>
                 <w:sz w:val="20"/>
-                <w:szCs w:val="20"/>
               </w:rPr>
             </w:pPr>
             <w:r>
               <w:rPr>
                 <w:rFonts w:ascii="Times New Roman" w:hAnsi="Times New Roman"/>
                 <w:sz w:val="20"/>
-                <w:szCs w:val="20"/>
               </w:rPr>
               <w:t xml:space="preserve">Maintain the </w:t>
             </w:r>
@@ -605,7 +603,6 @@
               <w:rPr>
                 <w:rFonts w:ascii="Times New Roman" w:hAnsi="Times New Roman"/>
                 <w:sz w:val="20"/>
-                <w:szCs w:val="20"/>
               </w:rPr>
               <w:t>manufacturer’s</w:t>
             </w:r>
@@ -613,12 +610,11 @@
               <w:rPr>
                 <w:rFonts w:ascii="Times New Roman" w:hAnsi="Times New Roman"/>
                 <w:sz w:val="20"/>
-                <w:szCs w:val="20"/>
               </w:rPr>
               <w:t xml:space="preserve"> supplied controls and filter system.</w:t>
             </w:r>
           </w:p>
-          <w:p wp14:textId="77777777">
+          <w:p>
             <w:pPr>
               <w:pStyle w:val="Header"/>
               <w:numPr>
@@ -645,7 +641,7 @@
               <w:t>Use the printer in a large, open, well-ventilated place, or exhaust the printer directly outdoors.</w:t>
             </w:r>
           </w:p>
-          <w:p wp14:textId="77777777">
+          <w:p>
             <w:pPr>
               <w:pStyle w:val="Header"/>
               <w:numPr>
@@ -671,26 +667,26 @@
               </w:rPr>
               <w:t xml:space="preserve">Be aware that printing and sanding of finished prints can release </w:t>
             </w:r>
-            <w:proofErr w:type="spellStart"/>
+            <w:proofErr w:type="gramStart"/>
             <w:r>
               <w:rPr>
                 <w:rFonts w:ascii="Times New Roman" w:hAnsi="Times New Roman"/>
                 <w:sz w:val="20"/>
               </w:rPr>
-              <w:t>nano</w:t>
+              <w:t>nano-particles</w:t>
             </w:r>
-            <w:proofErr w:type="spellEnd"/>
+            <w:proofErr w:type="gramEnd"/>
             <w:r>
               <w:rPr>
                 <w:rFonts w:ascii="Times New Roman" w:hAnsi="Times New Roman"/>
                 <w:sz w:val="20"/>
               </w:rPr>
-              <w:t>-particles that are hazardous to health.</w:t>
+              <w:t xml:space="preserve"> that are hazardous to health.</w:t>
             </w:r>
           </w:p>
         </w:tc>
       </w:tr>
-      <w:tr xmlns:wp14="http://schemas.microsoft.com/office/word/2010/wordml" wp14:textId="77777777">
+      <w:tr>
         <w:trPr>
           <w:trHeight w:val="576"/>
         </w:trPr>
@@ -698,15 +694,14 @@
           <w:tcPr>
             <w:tcW w:w="2340" w:type="dxa"/>
             <w:tcBorders>
-              <w:top w:val="single" w:color="000000" w:themeColor="text1" w:sz="7" w:space="0"/>
-              <w:left w:val="double" w:color="auto" w:sz="4" w:space="0"/>
-              <w:bottom w:val="single" w:color="000000" w:themeColor="text1" w:sz="7" w:space="0"/>
-              <w:right w:val="single" w:color="000000" w:themeColor="text1" w:sz="8" w:space="0"/>
+              <w:top w:val="single" w:sz="7" w:space="0" w:color="000000" w:themeColor="text1"/>
+              <w:left w:val="double" w:sz="4" w:space="0" w:color="auto"/>
+              <w:bottom w:val="single" w:sz="7" w:space="0" w:color="000000" w:themeColor="text1"/>
+              <w:right w:val="single" w:sz="8" w:space="0" w:color="000000" w:themeColor="text1"/>
             </w:tcBorders>
-            <w:tcMar/>
             <w:vAlign w:val="center"/>
           </w:tcPr>
-          <w:p wp14:textId="77777777">
+          <w:p>
             <w:pPr>
               <w:tabs>
                 <w:tab w:val="left" w:pos="0"/>
@@ -751,15 +746,14 @@
           <w:tcPr>
             <w:tcW w:w="8460" w:type="dxa"/>
             <w:tcBorders>
-              <w:top w:val="single" w:color="000000" w:themeColor="text1" w:sz="7" w:space="0"/>
-              <w:left w:val="single" w:color="000000" w:themeColor="text1" w:sz="8" w:space="0"/>
-              <w:bottom w:val="single" w:color="000000" w:themeColor="text1" w:sz="7" w:space="0"/>
-              <w:right w:val="double" w:color="auto" w:sz="4" w:space="0"/>
+              <w:top w:val="single" w:sz="7" w:space="0" w:color="000000" w:themeColor="text1"/>
+              <w:left w:val="single" w:sz="8" w:space="0" w:color="000000" w:themeColor="text1"/>
+              <w:bottom w:val="single" w:sz="7" w:space="0" w:color="000000" w:themeColor="text1"/>
+              <w:right w:val="double" w:sz="4" w:space="0" w:color="auto"/>
             </w:tcBorders>
-            <w:tcMar/>
             <w:vAlign w:val="center"/>
           </w:tcPr>
-          <w:p wp14:textId="77777777">
+          <w:p>
             <w:pPr>
               <w:pStyle w:val="Header"/>
               <w:numPr>
@@ -795,7 +789,7 @@
               <w:t xml:space="preserve"> training</w:t>
             </w:r>
           </w:p>
-          <w:p wp14:textId="77777777">
+          <w:p>
             <w:pPr>
               <w:pStyle w:val="Header"/>
               <w:numPr>
@@ -820,10 +814,26 @@
                 <w:sz w:val="20"/>
                 <w:lang w:val="en"/>
               </w:rPr>
-              <w:t>Review and observe general safety practices outlined in the Shop Equipment Safety Guidelines.</w:t>
+              <w:t xml:space="preserve">Review and observe general safety practices outlined in the </w:t>
+            </w:r>
+            <w:r>
+              <w:rPr>
+                <w:rFonts w:ascii="Times New Roman" w:hAnsi="Times New Roman"/>
+                <w:sz w:val="20"/>
+                <w:lang w:val="en"/>
+              </w:rPr>
+              <w:t>MKRSPC MNL</w:t>
+            </w:r>
+            <w:r>
+              <w:rPr>
+                <w:rFonts w:ascii="Times New Roman" w:hAnsi="Times New Roman"/>
+                <w:sz w:val="20"/>
+                <w:lang w:val="en"/>
+              </w:rPr>
+              <w:t>.</w:t>
             </w:r>
           </w:p>
-          <w:p wp14:textId="77777777">
+          <w:p>
             <w:pPr>
               <w:pStyle w:val="Header"/>
               <w:numPr>
@@ -853,7 +863,7 @@
           </w:p>
         </w:tc>
       </w:tr>
-      <w:tr xmlns:wp14="http://schemas.microsoft.com/office/word/2010/wordml" wp14:textId="77777777">
+      <w:tr>
         <w:trPr>
           <w:trHeight w:val="576"/>
         </w:trPr>
@@ -861,15 +871,14 @@
           <w:tcPr>
             <w:tcW w:w="2340" w:type="dxa"/>
             <w:tcBorders>
-              <w:top w:val="single" w:color="000000" w:themeColor="text1" w:sz="7" w:space="0"/>
-              <w:left w:val="double" w:color="auto" w:sz="4" w:space="0"/>
-              <w:bottom w:val="single" w:color="000000" w:themeColor="text1" w:sz="7" w:space="0"/>
-              <w:right w:val="single" w:color="000000" w:themeColor="text1" w:sz="8" w:space="0"/>
+              <w:top w:val="single" w:sz="7" w:space="0" w:color="000000" w:themeColor="text1"/>
+              <w:left w:val="double" w:sz="4" w:space="0" w:color="auto"/>
+              <w:bottom w:val="single" w:sz="7" w:space="0" w:color="000000" w:themeColor="text1"/>
+              <w:right w:val="single" w:sz="8" w:space="0" w:color="000000" w:themeColor="text1"/>
             </w:tcBorders>
-            <w:tcMar/>
             <w:vAlign w:val="center"/>
           </w:tcPr>
-          <w:p wp14:textId="77777777">
+          <w:p>
             <w:pPr>
               <w:tabs>
                 <w:tab w:val="left" w:pos="0"/>
@@ -914,15 +923,14 @@
           <w:tcPr>
             <w:tcW w:w="8460" w:type="dxa"/>
             <w:tcBorders>
-              <w:top w:val="single" w:color="000000" w:themeColor="text1" w:sz="7" w:space="0"/>
-              <w:left w:val="single" w:color="000000" w:themeColor="text1" w:sz="8" w:space="0"/>
-              <w:bottom w:val="single" w:color="000000" w:themeColor="text1" w:sz="7" w:space="0"/>
-              <w:right w:val="double" w:color="auto" w:sz="4" w:space="0"/>
+              <w:top w:val="single" w:sz="7" w:space="0" w:color="000000" w:themeColor="text1"/>
+              <w:left w:val="single" w:sz="8" w:space="0" w:color="000000" w:themeColor="text1"/>
+              <w:bottom w:val="single" w:sz="7" w:space="0" w:color="000000" w:themeColor="text1"/>
+              <w:right w:val="double" w:sz="4" w:space="0" w:color="auto"/>
             </w:tcBorders>
-            <w:tcMar/>
             <w:vAlign w:val="center"/>
           </w:tcPr>
-          <w:p wp14:textId="77777777">
+          <w:p>
             <w:pPr>
               <w:pStyle w:val="Header"/>
               <w:numPr>
@@ -951,7 +959,7 @@
           </w:p>
         </w:tc>
       </w:tr>
-      <w:tr xmlns:wp14="http://schemas.microsoft.com/office/word/2010/wordml" wp14:textId="77777777">
+      <w:tr>
         <w:trPr>
           <w:trHeight w:val="576"/>
         </w:trPr>
@@ -959,15 +967,14 @@
           <w:tcPr>
             <w:tcW w:w="2340" w:type="dxa"/>
             <w:tcBorders>
-              <w:top w:val="single" w:color="000000" w:themeColor="text1" w:sz="7" w:space="0"/>
-              <w:left w:val="double" w:color="auto" w:sz="4" w:space="0"/>
-              <w:bottom w:val="single" w:color="000000" w:themeColor="text1" w:sz="7" w:space="0"/>
-              <w:right w:val="single" w:color="000000" w:themeColor="text1" w:sz="8" w:space="0"/>
+              <w:top w:val="single" w:sz="7" w:space="0" w:color="000000" w:themeColor="text1"/>
+              <w:left w:val="double" w:sz="4" w:space="0" w:color="auto"/>
+              <w:bottom w:val="single" w:sz="7" w:space="0" w:color="000000" w:themeColor="text1"/>
+              <w:right w:val="single" w:sz="8" w:space="0" w:color="000000" w:themeColor="text1"/>
             </w:tcBorders>
-            <w:tcMar/>
             <w:vAlign w:val="center"/>
           </w:tcPr>
-          <w:p wp14:textId="77777777">
+          <w:p>
             <w:pPr>
               <w:tabs>
                 <w:tab w:val="left" w:pos="0"/>
@@ -1012,15 +1019,14 @@
           <w:tcPr>
             <w:tcW w:w="8460" w:type="dxa"/>
             <w:tcBorders>
-              <w:top w:val="single" w:color="000000" w:themeColor="text1" w:sz="7" w:space="0"/>
-              <w:left w:val="single" w:color="000000" w:themeColor="text1" w:sz="8" w:space="0"/>
-              <w:bottom w:val="single" w:color="000000" w:themeColor="text1" w:sz="7" w:space="0"/>
-              <w:right w:val="double" w:color="auto" w:sz="4" w:space="0"/>
+              <w:top w:val="single" w:sz="7" w:space="0" w:color="000000" w:themeColor="text1"/>
+              <w:left w:val="single" w:sz="8" w:space="0" w:color="000000" w:themeColor="text1"/>
+              <w:bottom w:val="single" w:sz="7" w:space="0" w:color="000000" w:themeColor="text1"/>
+              <w:right w:val="double" w:sz="4" w:space="0" w:color="auto"/>
             </w:tcBorders>
-            <w:tcMar/>
             <w:vAlign w:val="center"/>
           </w:tcPr>
-          <w:p wp14:textId="77777777">
+          <w:p>
             <w:pPr>
               <w:numPr>
                 <w:ilvl w:val="0"/>
@@ -1037,10 +1043,10 @@
                 <w:rFonts w:ascii="Times New Roman" w:hAnsi="Times New Roman"/>
                 <w:sz w:val="20"/>
               </w:rPr>
-              <w:t>Don’t touch the nozzle or the heated build plate, as they are extremely hot.</w:t>
+              <w:t>Don’t touch the nozzle or the heated build plate, as they are hot.</w:t>
             </w:r>
           </w:p>
-          <w:p wp14:textId="77777777">
+          <w:p>
             <w:pPr>
               <w:numPr>
                 <w:ilvl w:val="0"/>
@@ -1050,19 +1056,17 @@
               <w:rPr>
                 <w:rFonts w:ascii="Times New Roman" w:hAnsi="Times New Roman"/>
                 <w:sz w:val="20"/>
-                <w:szCs w:val="20"/>
               </w:rPr>
             </w:pPr>
             <w:r>
               <w:rPr>
                 <w:rFonts w:ascii="Times New Roman" w:hAnsi="Times New Roman"/>
                 <w:sz w:val="20"/>
-                <w:szCs w:val="20"/>
               </w:rPr>
               <w:t>Keep your hands out of the build area when the printer is running.</w:t>
             </w:r>
           </w:p>
-          <w:p wp14:textId="77777777">
+          <w:p>
             <w:pPr>
               <w:numPr>
                 <w:ilvl w:val="0"/>
@@ -1082,7 +1086,7 @@
               <w:t xml:space="preserve">Supervise the printer for the first 5-10 minutes of your print, to make sure the initial layers are properly bonded. </w:t>
             </w:r>
           </w:p>
-          <w:p wp14:textId="553DEEC5">
+          <w:p>
             <w:pPr>
               <w:numPr>
                 <w:ilvl w:val="0"/>
@@ -1092,19 +1096,17 @@
               <w:rPr>
                 <w:rFonts w:ascii="Times New Roman" w:hAnsi="Times New Roman"/>
                 <w:sz w:val="20"/>
-                <w:szCs w:val="20"/>
               </w:rPr>
             </w:pPr>
             <w:r>
               <w:rPr>
                 <w:rFonts w:ascii="Times New Roman" w:hAnsi="Times New Roman"/>
                 <w:sz w:val="20"/>
-                <w:szCs w:val="20"/>
               </w:rPr>
               <w:t>Wait until your print has cooled to remove it from the bed. This prevents burns and damage to the machine.</w:t>
             </w:r>
           </w:p>
-          <w:p wp14:textId="77777777">
+          <w:p>
             <w:pPr>
               <w:numPr>
                 <w:ilvl w:val="0"/>
@@ -1114,101 +1116,42 @@
               <w:rPr>
                 <w:rFonts w:ascii="Times New Roman" w:hAnsi="Times New Roman"/>
                 <w:sz w:val="20"/>
-                <w:szCs w:val="20"/>
               </w:rPr>
             </w:pPr>
             <w:r>
               <w:rPr>
                 <w:rFonts w:ascii="Times New Roman" w:hAnsi="Times New Roman"/>
                 <w:sz w:val="20"/>
-                <w:szCs w:val="20"/>
               </w:rPr>
               <w:t xml:space="preserve">Ask a staff member to load/ unload the filament. </w:t>
             </w:r>
           </w:p>
-          <w:p wp14:textId="4A4DA34C">
+          <w:p>
             <w:pPr>
-              <w:pStyle w:val="Normal"/>
               <w:numPr>
                 <w:ilvl w:val="0"/>
                 <w:numId w:val="15"/>
               </w:numPr>
               <w:spacing w:line="276" w:lineRule="auto"/>
               <w:rPr>
-                <w:rFonts w:ascii="Times New Roman" w:hAnsi="Times New Roman" w:eastAsia="Times New Roman" w:cs="Times New Roman"/>
-                <w:caps w:val="0"/>
-                <w:smallCaps w:val="0"/>
-                <w:noProof w:val="0"/>
-                <w:sz w:val="20"/>
-                <w:szCs w:val="20"/>
-                <w:u w:val="none"/>
+                <w:rFonts w:ascii="Times New Roman" w:hAnsi="Times New Roman"/>
+                <w:sz w:val="20"/>
                 <w:lang w:val="en"/>
               </w:rPr>
             </w:pPr>
             <w:r>
               <w:rPr>
-                <w:rFonts w:ascii="Times New Roman" w:hAnsi="Times New Roman" w:eastAsia="Times New Roman" w:cs="Times New Roman"/>
-                <w:b w:val="0"/>
-                <w:bCs w:val="0"/>
-                <w:i w:val="0"/>
-                <w:iCs w:val="0"/>
-                <w:caps w:val="0"/>
-                <w:smallCaps w:val="0"/>
-                <w:strike w:val="0"/>
-                <w:dstrike w:val="0"/>
-                <w:noProof w:val="0"/>
-                <w:color w:val="000000" w:themeColor="text1" w:themeTint="FF" w:themeShade="FF"/>
-                <w:sz w:val="20"/>
-                <w:szCs w:val="20"/>
-                <w:u w:val="none"/>
+                <w:rFonts w:ascii="Times New Roman" w:hAnsi="Times New Roman"/>
+                <w:color w:val="000000" w:themeColor="text1"/>
+                <w:sz w:val="20"/>
                 <w:lang w:val="en"/>
               </w:rPr>
-              <w:t>If there are any qu</w:t>
-            </w:r>
-            <w:r>
-              <w:rPr>
-                <w:rFonts w:ascii="Times New Roman" w:hAnsi="Times New Roman" w:eastAsia="Times New Roman" w:cs="Times New Roman"/>
-                <w:b w:val="0"/>
-                <w:bCs w:val="0"/>
-                <w:i w:val="0"/>
-                <w:iCs w:val="0"/>
-                <w:caps w:val="0"/>
-                <w:smallCaps w:val="0"/>
-                <w:strike w:val="0"/>
-                <w:dstrike w:val="0"/>
-                <w:noProof w:val="0"/>
-                <w:color w:val="000000" w:themeColor="text1" w:themeTint="FF" w:themeShade="FF"/>
-                <w:sz w:val="20"/>
-                <w:szCs w:val="20"/>
-                <w:u w:val="none"/>
-                <w:lang w:val="en"/>
-              </w:rPr>
-              <w:t>estio</w:t>
-            </w:r>
-            <w:r>
-              <w:rPr>
-                <w:rFonts w:ascii="Times New Roman" w:hAnsi="Times New Roman" w:eastAsia="Times New Roman" w:cs="Times New Roman"/>
-                <w:b w:val="0"/>
-                <w:bCs w:val="0"/>
-                <w:i w:val="0"/>
-                <w:iCs w:val="0"/>
-                <w:caps w:val="0"/>
-                <w:smallCaps w:val="0"/>
-                <w:strike w:val="0"/>
-                <w:dstrike w:val="0"/>
-                <w:noProof w:val="0"/>
-                <w:color w:val="000000" w:themeColor="text1" w:themeTint="FF" w:themeShade="FF"/>
-                <w:sz w:val="20"/>
-                <w:szCs w:val="20"/>
-                <w:u w:val="none"/>
-                <w:lang w:val="en"/>
-              </w:rPr>
-              <w:t>ns regarding safety, ask a staff member for help.</w:t>
+              <w:t>If there are any questions regarding safety, ask a staff member for help.</w:t>
             </w:r>
           </w:p>
         </w:tc>
       </w:tr>
-      <w:tr xmlns:wp14="http://schemas.microsoft.com/office/word/2010/wordml" wp14:textId="77777777">
+      <w:tr>
         <w:trPr>
           <w:trHeight w:val="576"/>
         </w:trPr>
@@ -1216,14 +1159,13 @@
           <w:tcPr>
             <w:tcW w:w="2340" w:type="dxa"/>
             <w:tcBorders>
-              <w:top w:val="single" w:color="000000" w:themeColor="text1" w:sz="7" w:space="0"/>
-              <w:left w:val="double" w:color="auto" w:sz="4" w:space="0"/>
-              <w:right w:val="single" w:color="000000" w:themeColor="text1" w:sz="8" w:space="0"/>
+              <w:top w:val="single" w:sz="7" w:space="0" w:color="000000" w:themeColor="text1"/>
+              <w:left w:val="double" w:sz="4" w:space="0" w:color="auto"/>
+              <w:right w:val="single" w:sz="8" w:space="0" w:color="000000" w:themeColor="text1"/>
             </w:tcBorders>
-            <w:tcMar/>
             <w:vAlign w:val="center"/>
           </w:tcPr>
-          <w:p wp14:textId="77777777">
+          <w:p>
             <w:pPr>
               <w:tabs>
                 <w:tab w:val="left" w:pos="0"/>
@@ -1268,14 +1210,13 @@
           <w:tcPr>
             <w:tcW w:w="8460" w:type="dxa"/>
             <w:tcBorders>
-              <w:top w:val="single" w:color="000000" w:themeColor="text1" w:sz="7" w:space="0"/>
-              <w:left w:val="single" w:color="000000" w:themeColor="text1" w:sz="8" w:space="0"/>
-              <w:right w:val="double" w:color="auto" w:sz="4" w:space="0"/>
+              <w:top w:val="single" w:sz="7" w:space="0" w:color="000000" w:themeColor="text1"/>
+              <w:left w:val="single" w:sz="8" w:space="0" w:color="000000" w:themeColor="text1"/>
+              <w:right w:val="double" w:sz="4" w:space="0" w:color="auto"/>
             </w:tcBorders>
-            <w:tcMar/>
             <w:vAlign w:val="center"/>
           </w:tcPr>
-          <w:p wp14:textId="77777777">
+          <w:p>
             <w:pPr>
               <w:pStyle w:val="Header"/>
               <w:tabs>
@@ -1304,12 +1245,10 @@
               </w:rPr>
               <w:t>NA</w:t>
             </w:r>
-            <w:bookmarkStart w:name="_GoBack" w:id="0"/>
-            <w:bookmarkEnd w:id="0"/>
           </w:p>
         </w:tc>
       </w:tr>
-      <w:tr xmlns:wp14="http://schemas.microsoft.com/office/word/2010/wordml" wp14:textId="77777777">
+      <w:tr>
         <w:trPr>
           <w:trHeight w:val="576"/>
         </w:trPr>
@@ -1318,14 +1257,13 @@
             <w:tcW w:w="10800" w:type="dxa"/>
             <w:gridSpan w:val="2"/>
             <w:tcBorders>
-              <w:top w:val="single" w:color="000000" w:themeColor="text1" w:sz="7" w:space="0"/>
-              <w:left w:val="double" w:color="auto" w:sz="4" w:space="0"/>
-              <w:bottom w:val="double" w:color="auto" w:sz="4" w:space="0"/>
-              <w:right w:val="double" w:color="auto" w:sz="4" w:space="0"/>
+              <w:top w:val="single" w:sz="7" w:space="0" w:color="000000" w:themeColor="text1"/>
+              <w:left w:val="double" w:sz="4" w:space="0" w:color="auto"/>
+              <w:bottom w:val="double" w:sz="4" w:space="0" w:color="auto"/>
+              <w:right w:val="double" w:sz="4" w:space="0" w:color="auto"/>
             </w:tcBorders>
-            <w:tcMar/>
           </w:tcPr>
-          <w:p wp14:textId="77777777">
+          <w:p>
             <w:pPr>
               <w:tabs>
                 <w:tab w:val="left" w:pos="6450"/>
@@ -1352,26 +1290,19 @@
                 <w:sz w:val="20"/>
               </w:rPr>
               <w:tab/>
-            </w:r>
-            <w:r>
-              <w:rPr>
-                <w:rFonts w:ascii="Times New Roman" w:hAnsi="Times New Roman"/>
-                <w:color w:val="000000"/>
-                <w:sz w:val="20"/>
-              </w:rPr>
               <w:t xml:space="preserve">Date:                                     </w:t>
             </w:r>
           </w:p>
         </w:tc>
       </w:tr>
     </w:tbl>
-    <w:p xmlns:wp14="http://schemas.microsoft.com/office/word/2010/wordml" wp14:textId="77777777"/>
+    <w:p/>
     <w:sectPr>
-      <w:headerReference w:type="default" r:id="rId7"/>
-      <w:footerReference w:type="default" r:id="rId8"/>
-      <w:headerReference w:type="first" r:id="rId9"/>
-      <w:footerReference w:type="first" r:id="rId10"/>
-      <w:pgSz w:w="12240" w:h="15840" w:orient="portrait" w:code="1"/>
+      <w:headerReference w:type="default" r:id="rId10"/>
+      <w:footerReference w:type="default" r:id="rId11"/>
+      <w:headerReference w:type="first" r:id="rId12"/>
+      <w:footerReference w:type="first" r:id="rId13"/>
+      <w:pgSz w:w="12240" w:h="15840" w:code="1"/>
       <w:pgMar w:top="1440" w:right="1440" w:bottom="1440" w:left="1440" w:header="576" w:footer="432" w:gutter="0"/>
       <w:cols w:space="720"/>
       <w:docGrid w:linePitch="360"/>
@@ -1381,16 +1312,16 @@
 </file>
 
 <file path=word/endnotes.xml><?xml version="1.0" encoding="utf-8"?>
-<w:endnotes xmlns:wpc="http://schemas.microsoft.com/office/word/2010/wordprocessingCanvas" xmlns:cx="http://schemas.microsoft.com/office/drawing/2014/chartex" xmlns:cx1="http://schemas.microsoft.com/office/drawing/2015/9/8/chartex" xmlns:mc="http://schemas.openxmlformats.org/markup-compatibility/2006" xmlns:o="urn:schemas-microsoft-com:office:office" xmlns:r="http://schemas.openxmlformats.org/officeDocument/2006/relationships" xmlns:m="http://schemas.openxmlformats.org/officeDocument/2006/math" xmlns:v="urn:schemas-microsoft-com:vml" xmlns:wp14="http://schemas.microsoft.com/office/word/2010/wordprocessingDrawing" xmlns:wp="http://schemas.openxmlformats.org/drawingml/2006/wordprocessingDrawing" xmlns:w10="urn:schemas-microsoft-com:office:word" xmlns:w="http://schemas.openxmlformats.org/wordprocessingml/2006/main" xmlns:w14="http://schemas.microsoft.com/office/word/2010/wordml" xmlns:w15="http://schemas.microsoft.com/office/word/2012/wordml" xmlns:w16se="http://schemas.microsoft.com/office/word/2015/wordml/symex" xmlns:wpg="http://schemas.microsoft.com/office/word/2010/wordprocessingGroup" xmlns:wpi="http://schemas.microsoft.com/office/word/2010/wordprocessingInk" xmlns:wne="http://schemas.microsoft.com/office/word/2006/wordml" xmlns:wps="http://schemas.microsoft.com/office/word/2010/wordprocessingShape" mc:Ignorable="w14 w15 w16se wp14">
+<w:endnotes xmlns:wpc="http://schemas.microsoft.com/office/word/2010/wordprocessingCanvas" xmlns:cx="http://schemas.microsoft.com/office/drawing/2014/chartex" xmlns:cx1="http://schemas.microsoft.com/office/drawing/2015/9/8/chartex" xmlns:cx2="http://schemas.microsoft.com/office/drawing/2015/10/21/chartex" xmlns:cx3="http://schemas.microsoft.com/office/drawing/2016/5/9/chartex" xmlns:cx4="http://schemas.microsoft.com/office/drawing/2016/5/10/chartex" xmlns:cx5="http://schemas.microsoft.com/office/drawing/2016/5/11/chartex" xmlns:cx6="http://schemas.microsoft.com/office/drawing/2016/5/12/chartex" xmlns:cx7="http://schemas.microsoft.com/office/drawing/2016/5/13/chartex" xmlns:cx8="http://schemas.microsoft.com/office/drawing/2016/5/14/chartex" xmlns:mc="http://schemas.openxmlformats.org/markup-compatibility/2006" xmlns:aink="http://schemas.microsoft.com/office/drawing/2016/ink" xmlns:am3d="http://schemas.microsoft.com/office/drawing/2017/model3d" xmlns:o="urn:schemas-microsoft-com:office:office" xmlns:oel="http://schemas.microsoft.com/office/2019/extlst" xmlns:r="http://schemas.openxmlformats.org/officeDocument/2006/relationships" xmlns:m="http://schemas.openxmlformats.org/officeDocument/2006/math" xmlns:v="urn:schemas-microsoft-com:vml" xmlns:wp14="http://schemas.microsoft.com/office/word/2010/wordprocessingDrawing" xmlns:wp="http://schemas.openxmlformats.org/drawingml/2006/wordprocessingDrawing" xmlns:w10="urn:schemas-microsoft-com:office:word" xmlns:w="http://schemas.openxmlformats.org/wordprocessingml/2006/main" xmlns:w14="http://schemas.microsoft.com/office/word/2010/wordml" xmlns:w15="http://schemas.microsoft.com/office/word/2012/wordml" xmlns:w16cex="http://schemas.microsoft.com/office/word/2018/wordml/cex" xmlns:w16cid="http://schemas.microsoft.com/office/word/2016/wordml/cid" xmlns:w16="http://schemas.microsoft.com/office/word/2018/wordml" xmlns:w16sdtdh="http://schemas.microsoft.com/office/word/2020/wordml/sdtdatahash" xmlns:w16se="http://schemas.microsoft.com/office/word/2015/wordml/symex" xmlns:wpg="http://schemas.microsoft.com/office/word/2010/wordprocessingGroup" xmlns:wpi="http://schemas.microsoft.com/office/word/2010/wordprocessingInk" xmlns:wne="http://schemas.microsoft.com/office/word/2006/wordml" xmlns:wps="http://schemas.microsoft.com/office/word/2010/wordprocessingShape" mc:Ignorable="w14 w15 w16se w16cid w16 w16cex w16sdtdh wp14">
   <w:endnote w:type="separator" w:id="-1">
-    <w:p xmlns:wp14="http://schemas.microsoft.com/office/word/2010/wordml" wp14:textId="77777777">
+    <w:p>
       <w:r>
         <w:separator/>
       </w:r>
     </w:p>
   </w:endnote>
   <w:endnote w:type="continuationSeparator" w:id="0">
-    <w:p xmlns:wp14="http://schemas.microsoft.com/office/word/2010/wordml" wp14:textId="77777777">
+    <w:p>
       <w:r>
         <w:continuationSeparator/>
       </w:r>
@@ -1400,8 +1331,8 @@
 </file>
 
 <file path=word/footer1.xml><?xml version="1.0" encoding="utf-8"?>
-<w:ftr xmlns:wpc="http://schemas.microsoft.com/office/word/2010/wordprocessingCanvas" xmlns:cx="http://schemas.microsoft.com/office/drawing/2014/chartex" xmlns:cx1="http://schemas.microsoft.com/office/drawing/2015/9/8/chartex" xmlns:mc="http://schemas.openxmlformats.org/markup-compatibility/2006" xmlns:o="urn:schemas-microsoft-com:office:office" xmlns:r="http://schemas.openxmlformats.org/officeDocument/2006/relationships" xmlns:m="http://schemas.openxmlformats.org/officeDocument/2006/math" xmlns:v="urn:schemas-microsoft-com:vml" xmlns:wp14="http://schemas.microsoft.com/office/word/2010/wordprocessingDrawing" xmlns:wp="http://schemas.openxmlformats.org/drawingml/2006/wordprocessingDrawing" xmlns:w10="urn:schemas-microsoft-com:office:word" xmlns:w="http://schemas.openxmlformats.org/wordprocessingml/2006/main" xmlns:w14="http://schemas.microsoft.com/office/word/2010/wordml" xmlns:w15="http://schemas.microsoft.com/office/word/2012/wordml" xmlns:w16se="http://schemas.microsoft.com/office/word/2015/wordml/symex" xmlns:wpg="http://schemas.microsoft.com/office/word/2010/wordprocessingGroup" xmlns:wpi="http://schemas.microsoft.com/office/word/2010/wordprocessingInk" xmlns:wne="http://schemas.microsoft.com/office/word/2006/wordml" xmlns:wps="http://schemas.microsoft.com/office/word/2010/wordprocessingShape" xmlns:a="http://schemas.openxmlformats.org/drawingml/2006/main" xmlns:pic="http://schemas.openxmlformats.org/drawingml/2006/picture" xmlns:a14="http://schemas.microsoft.com/office/drawing/2010/main" mc:Ignorable="w14 w15 w16se wp14">
-  <w:p xmlns:wp14="http://schemas.microsoft.com/office/word/2010/wordml" wp14:textId="77777777">
+<w:ftr xmlns:wpc="http://schemas.microsoft.com/office/word/2010/wordprocessingCanvas" xmlns:cx="http://schemas.microsoft.com/office/drawing/2014/chartex" xmlns:cx1="http://schemas.microsoft.com/office/drawing/2015/9/8/chartex" xmlns:cx2="http://schemas.microsoft.com/office/drawing/2015/10/21/chartex" xmlns:cx3="http://schemas.microsoft.com/office/drawing/2016/5/9/chartex" xmlns:cx4="http://schemas.microsoft.com/office/drawing/2016/5/10/chartex" xmlns:cx5="http://schemas.microsoft.com/office/drawing/2016/5/11/chartex" xmlns:cx6="http://schemas.microsoft.com/office/drawing/2016/5/12/chartex" xmlns:cx7="http://schemas.microsoft.com/office/drawing/2016/5/13/chartex" xmlns:cx8="http://schemas.microsoft.com/office/drawing/2016/5/14/chartex" xmlns:mc="http://schemas.openxmlformats.org/markup-compatibility/2006" xmlns:aink="http://schemas.microsoft.com/office/drawing/2016/ink" xmlns:am3d="http://schemas.microsoft.com/office/drawing/2017/model3d" xmlns:o="urn:schemas-microsoft-com:office:office" xmlns:oel="http://schemas.microsoft.com/office/2019/extlst" xmlns:r="http://schemas.openxmlformats.org/officeDocument/2006/relationships" xmlns:m="http://schemas.openxmlformats.org/officeDocument/2006/math" xmlns:v="urn:schemas-microsoft-com:vml" xmlns:wp14="http://schemas.microsoft.com/office/word/2010/wordprocessingDrawing" xmlns:wp="http://schemas.openxmlformats.org/drawingml/2006/wordprocessingDrawing" xmlns:w10="urn:schemas-microsoft-com:office:word" xmlns:w="http://schemas.openxmlformats.org/wordprocessingml/2006/main" xmlns:w14="http://schemas.microsoft.com/office/word/2010/wordml" xmlns:w15="http://schemas.microsoft.com/office/word/2012/wordml" xmlns:w16cex="http://schemas.microsoft.com/office/word/2018/wordml/cex" xmlns:w16cid="http://schemas.microsoft.com/office/word/2016/wordml/cid" xmlns:w16="http://schemas.microsoft.com/office/word/2018/wordml" xmlns:w16sdtdh="http://schemas.microsoft.com/office/word/2020/wordml/sdtdatahash" xmlns:w16se="http://schemas.microsoft.com/office/word/2015/wordml/symex" xmlns:wpg="http://schemas.microsoft.com/office/word/2010/wordprocessingGroup" xmlns:wpi="http://schemas.microsoft.com/office/word/2010/wordprocessingInk" xmlns:wne="http://schemas.microsoft.com/office/word/2006/wordml" xmlns:wps="http://schemas.microsoft.com/office/word/2010/wordprocessingShape" mc:Ignorable="w14 w15 w16se w16cid w16 w16cex w16sdtdh wp14">
+  <w:p>
     <w:pPr>
       <w:pStyle w:val="Footer"/>
       <w:ind w:left="-720"/>
@@ -1454,7 +1385,7 @@
         <w:noProof/>
       </w:rPr>
       <w:drawing>
-        <wp:inline xmlns:wp14="http://schemas.microsoft.com/office/word/2010/wordprocessingDrawing" distT="0" distB="0" distL="0" distR="0" wp14:anchorId="70DCA2A5" wp14:editId="5B588F92">
+        <wp:inline distT="0" distB="0" distL="0" distR="0" wp14:anchorId="70DCA2A5" wp14:editId="5B588F92">
           <wp:extent cx="1642745" cy="177800"/>
           <wp:effectExtent l="0" t="0" r="0" b="0"/>
           <wp:docPr id="2" name="Picture 2"/>
@@ -1503,7 +1434,7 @@
       </w:drawing>
     </w:r>
   </w:p>
-  <w:p xmlns:wp14="http://schemas.microsoft.com/office/word/2010/wordml" wp14:textId="77777777">
+  <w:p>
     <w:pPr>
       <w:pStyle w:val="Footer"/>
       <w:ind w:left="-720"/>
@@ -1513,8 +1444,8 @@
 </file>
 
 <file path=word/footer2.xml><?xml version="1.0" encoding="utf-8"?>
-<w:ftr xmlns:wpc="http://schemas.microsoft.com/office/word/2010/wordprocessingCanvas" xmlns:cx="http://schemas.microsoft.com/office/drawing/2014/chartex" xmlns:cx1="http://schemas.microsoft.com/office/drawing/2015/9/8/chartex" xmlns:mc="http://schemas.openxmlformats.org/markup-compatibility/2006" xmlns:o="urn:schemas-microsoft-com:office:office" xmlns:r="http://schemas.openxmlformats.org/officeDocument/2006/relationships" xmlns:m="http://schemas.openxmlformats.org/officeDocument/2006/math" xmlns:v="urn:schemas-microsoft-com:vml" xmlns:wp14="http://schemas.microsoft.com/office/word/2010/wordprocessingDrawing" xmlns:wp="http://schemas.openxmlformats.org/drawingml/2006/wordprocessingDrawing" xmlns:w10="urn:schemas-microsoft-com:office:word" xmlns:w="http://schemas.openxmlformats.org/wordprocessingml/2006/main" xmlns:w14="http://schemas.microsoft.com/office/word/2010/wordml" xmlns:w15="http://schemas.microsoft.com/office/word/2012/wordml" xmlns:w16se="http://schemas.microsoft.com/office/word/2015/wordml/symex" xmlns:wpg="http://schemas.microsoft.com/office/word/2010/wordprocessingGroup" xmlns:wpi="http://schemas.microsoft.com/office/word/2010/wordprocessingInk" xmlns:wne="http://schemas.microsoft.com/office/word/2006/wordml" xmlns:wps="http://schemas.microsoft.com/office/word/2010/wordprocessingShape" xmlns:a="http://schemas.openxmlformats.org/drawingml/2006/main" xmlns:pic="http://schemas.openxmlformats.org/drawingml/2006/picture" xmlns:a14="http://schemas.microsoft.com/office/drawing/2010/main" mc:Ignorable="w14 w15 w16se wp14">
-  <w:p xmlns:wp14="http://schemas.microsoft.com/office/word/2010/wordml" wp14:textId="77777777">
+<w:ftr xmlns:wpc="http://schemas.microsoft.com/office/word/2010/wordprocessingCanvas" xmlns:cx="http://schemas.microsoft.com/office/drawing/2014/chartex" xmlns:cx1="http://schemas.microsoft.com/office/drawing/2015/9/8/chartex" xmlns:cx2="http://schemas.microsoft.com/office/drawing/2015/10/21/chartex" xmlns:cx3="http://schemas.microsoft.com/office/drawing/2016/5/9/chartex" xmlns:cx4="http://schemas.microsoft.com/office/drawing/2016/5/10/chartex" xmlns:cx5="http://schemas.microsoft.com/office/drawing/2016/5/11/chartex" xmlns:cx6="http://schemas.microsoft.com/office/drawing/2016/5/12/chartex" xmlns:cx7="http://schemas.microsoft.com/office/drawing/2016/5/13/chartex" xmlns:cx8="http://schemas.microsoft.com/office/drawing/2016/5/14/chartex" xmlns:mc="http://schemas.openxmlformats.org/markup-compatibility/2006" xmlns:aink="http://schemas.microsoft.com/office/drawing/2016/ink" xmlns:am3d="http://schemas.microsoft.com/office/drawing/2017/model3d" xmlns:o="urn:schemas-microsoft-com:office:office" xmlns:oel="http://schemas.microsoft.com/office/2019/extlst" xmlns:r="http://schemas.openxmlformats.org/officeDocument/2006/relationships" xmlns:m="http://schemas.openxmlformats.org/officeDocument/2006/math" xmlns:v="urn:schemas-microsoft-com:vml" xmlns:wp14="http://schemas.microsoft.com/office/word/2010/wordprocessingDrawing" xmlns:wp="http://schemas.openxmlformats.org/drawingml/2006/wordprocessingDrawing" xmlns:w10="urn:schemas-microsoft-com:office:word" xmlns:w="http://schemas.openxmlformats.org/wordprocessingml/2006/main" xmlns:w14="http://schemas.microsoft.com/office/word/2010/wordml" xmlns:w15="http://schemas.microsoft.com/office/word/2012/wordml" xmlns:w16cex="http://schemas.microsoft.com/office/word/2018/wordml/cex" xmlns:w16cid="http://schemas.microsoft.com/office/word/2016/wordml/cid" xmlns:w16="http://schemas.microsoft.com/office/word/2018/wordml" xmlns:w16sdtdh="http://schemas.microsoft.com/office/word/2020/wordml/sdtdatahash" xmlns:w16se="http://schemas.microsoft.com/office/word/2015/wordml/symex" xmlns:wpg="http://schemas.microsoft.com/office/word/2010/wordprocessingGroup" xmlns:wpi="http://schemas.microsoft.com/office/word/2010/wordprocessingInk" xmlns:wne="http://schemas.microsoft.com/office/word/2006/wordml" xmlns:wps="http://schemas.microsoft.com/office/word/2010/wordprocessingShape" mc:Ignorable="w14 w15 w16se w16cid w16 w16cex w16sdtdh wp14">
+  <w:p>
     <w:pPr>
       <w:pStyle w:val="Footer"/>
       <w:ind w:left="-720"/>
@@ -1574,7 +1505,7 @@
         <w:noProof/>
       </w:rPr>
       <w:drawing>
-        <wp:inline xmlns:wp14="http://schemas.microsoft.com/office/word/2010/wordprocessingDrawing" distT="0" distB="0" distL="0" distR="0" wp14:anchorId="3EC6253B" wp14:editId="7777777">
+        <wp:inline distT="0" distB="0" distL="0" distR="0" wp14:anchorId="3EC6253B" wp14:editId="07777777">
           <wp:extent cx="1642745" cy="177800"/>
           <wp:effectExtent l="0" t="0" r="0" b="0"/>
           <wp:docPr id="1" name="Picture 1"/>
@@ -1623,7 +1554,7 @@
       </w:drawing>
     </w:r>
   </w:p>
-  <w:p xmlns:wp14="http://schemas.microsoft.com/office/word/2010/wordml" wp14:textId="77777777">
+  <w:p>
     <w:pPr>
       <w:pStyle w:val="Footer"/>
     </w:pPr>
@@ -1632,16 +1563,16 @@
 </file>
 
 <file path=word/footnotes.xml><?xml version="1.0" encoding="utf-8"?>
-<w:footnotes xmlns:wpc="http://schemas.microsoft.com/office/word/2010/wordprocessingCanvas" xmlns:cx="http://schemas.microsoft.com/office/drawing/2014/chartex" xmlns:cx1="http://schemas.microsoft.com/office/drawing/2015/9/8/chartex" xmlns:mc="http://schemas.openxmlformats.org/markup-compatibility/2006" xmlns:o="urn:schemas-microsoft-com:office:office" xmlns:r="http://schemas.openxmlformats.org/officeDocument/2006/relationships" xmlns:m="http://schemas.openxmlformats.org/officeDocument/2006/math" xmlns:v="urn:schemas-microsoft-com:vml" xmlns:wp14="http://schemas.microsoft.com/office/word/2010/wordprocessingDrawing" xmlns:wp="http://schemas.openxmlformats.org/drawingml/2006/wordprocessingDrawing" xmlns:w10="urn:schemas-microsoft-com:office:word" xmlns:w="http://schemas.openxmlformats.org/wordprocessingml/2006/main" xmlns:w14="http://schemas.microsoft.com/office/word/2010/wordml" xmlns:w15="http://schemas.microsoft.com/office/word/2012/wordml" xmlns:w16se="http://schemas.microsoft.com/office/word/2015/wordml/symex" xmlns:wpg="http://schemas.microsoft.com/office/word/2010/wordprocessingGroup" xmlns:wpi="http://schemas.microsoft.com/office/word/2010/wordprocessingInk" xmlns:wne="http://schemas.microsoft.com/office/word/2006/wordml" xmlns:wps="http://schemas.microsoft.com/office/word/2010/wordprocessingShape" mc:Ignorable="w14 w15 w16se wp14">
+<w:footnotes xmlns:wpc="http://schemas.microsoft.com/office/word/2010/wordprocessingCanvas" xmlns:cx="http://schemas.microsoft.com/office/drawing/2014/chartex" xmlns:cx1="http://schemas.microsoft.com/office/drawing/2015/9/8/chartex" xmlns:cx2="http://schemas.microsoft.com/office/drawing/2015/10/21/chartex" xmlns:cx3="http://schemas.microsoft.com/office/drawing/2016/5/9/chartex" xmlns:cx4="http://schemas.microsoft.com/office/drawing/2016/5/10/chartex" xmlns:cx5="http://schemas.microsoft.com/office/drawing/2016/5/11/chartex" xmlns:cx6="http://schemas.microsoft.com/office/drawing/2016/5/12/chartex" xmlns:cx7="http://schemas.microsoft.com/office/drawing/2016/5/13/chartex" xmlns:cx8="http://schemas.microsoft.com/office/drawing/2016/5/14/chartex" xmlns:mc="http://schemas.openxmlformats.org/markup-compatibility/2006" xmlns:aink="http://schemas.microsoft.com/office/drawing/2016/ink" xmlns:am3d="http://schemas.microsoft.com/office/drawing/2017/model3d" xmlns:o="urn:schemas-microsoft-com:office:office" xmlns:oel="http://schemas.microsoft.com/office/2019/extlst" xmlns:r="http://schemas.openxmlformats.org/officeDocument/2006/relationships" xmlns:m="http://schemas.openxmlformats.org/officeDocument/2006/math" xmlns:v="urn:schemas-microsoft-com:vml" xmlns:wp14="http://schemas.microsoft.com/office/word/2010/wordprocessingDrawing" xmlns:wp="http://schemas.openxmlformats.org/drawingml/2006/wordprocessingDrawing" xmlns:w10="urn:schemas-microsoft-com:office:word" xmlns:w="http://schemas.openxmlformats.org/wordprocessingml/2006/main" xmlns:w14="http://schemas.microsoft.com/office/word/2010/wordml" xmlns:w15="http://schemas.microsoft.com/office/word/2012/wordml" xmlns:w16cex="http://schemas.microsoft.com/office/word/2018/wordml/cex" xmlns:w16cid="http://schemas.microsoft.com/office/word/2016/wordml/cid" xmlns:w16="http://schemas.microsoft.com/office/word/2018/wordml" xmlns:w16sdtdh="http://schemas.microsoft.com/office/word/2020/wordml/sdtdatahash" xmlns:w16se="http://schemas.microsoft.com/office/word/2015/wordml/symex" xmlns:wpg="http://schemas.microsoft.com/office/word/2010/wordprocessingGroup" xmlns:wpi="http://schemas.microsoft.com/office/word/2010/wordprocessingInk" xmlns:wne="http://schemas.microsoft.com/office/word/2006/wordml" xmlns:wps="http://schemas.microsoft.com/office/word/2010/wordprocessingShape" mc:Ignorable="w14 w15 w16se w16cid w16 w16cex w16sdtdh wp14">
   <w:footnote w:type="separator" w:id="-1">
-    <w:p xmlns:wp14="http://schemas.microsoft.com/office/word/2010/wordml" wp14:textId="77777777">
+    <w:p>
       <w:r>
         <w:separator/>
       </w:r>
     </w:p>
   </w:footnote>
   <w:footnote w:type="continuationSeparator" w:id="0">
-    <w:p xmlns:wp14="http://schemas.microsoft.com/office/word/2010/wordml" wp14:textId="77777777">
+    <w:p>
       <w:r>
         <w:continuationSeparator/>
       </w:r>
@@ -1651,8 +1582,8 @@
 </file>
 
 <file path=word/header1.xml><?xml version="1.0" encoding="utf-8"?>
-<w:hdr xmlns:wpc="http://schemas.microsoft.com/office/word/2010/wordprocessingCanvas" xmlns:cx="http://schemas.microsoft.com/office/drawing/2014/chartex" xmlns:cx1="http://schemas.microsoft.com/office/drawing/2015/9/8/chartex" xmlns:mc="http://schemas.openxmlformats.org/markup-compatibility/2006" xmlns:o="urn:schemas-microsoft-com:office:office" xmlns:r="http://schemas.openxmlformats.org/officeDocument/2006/relationships" xmlns:m="http://schemas.openxmlformats.org/officeDocument/2006/math" xmlns:v="urn:schemas-microsoft-com:vml" xmlns:wp14="http://schemas.microsoft.com/office/word/2010/wordprocessingDrawing" xmlns:wp="http://schemas.openxmlformats.org/drawingml/2006/wordprocessingDrawing" xmlns:w10="urn:schemas-microsoft-com:office:word" xmlns:w="http://schemas.openxmlformats.org/wordprocessingml/2006/main" xmlns:w14="http://schemas.microsoft.com/office/word/2010/wordml" xmlns:w15="http://schemas.microsoft.com/office/word/2012/wordml" xmlns:w16se="http://schemas.microsoft.com/office/word/2015/wordml/symex" xmlns:wpg="http://schemas.microsoft.com/office/word/2010/wordprocessingGroup" xmlns:wpi="http://schemas.microsoft.com/office/word/2010/wordprocessingInk" xmlns:wne="http://schemas.microsoft.com/office/word/2006/wordml" xmlns:wps="http://schemas.microsoft.com/office/word/2010/wordprocessingShape" mc:Ignorable="w14 w15 w16se wp14">
-  <w:p xmlns:wp14="http://schemas.microsoft.com/office/word/2010/wordml" wp14:textId="77777777">
+<w:hdr xmlns:wpc="http://schemas.microsoft.com/office/word/2010/wordprocessingCanvas" xmlns:cx="http://schemas.microsoft.com/office/drawing/2014/chartex" xmlns:cx1="http://schemas.microsoft.com/office/drawing/2015/9/8/chartex" xmlns:cx2="http://schemas.microsoft.com/office/drawing/2015/10/21/chartex" xmlns:cx3="http://schemas.microsoft.com/office/drawing/2016/5/9/chartex" xmlns:cx4="http://schemas.microsoft.com/office/drawing/2016/5/10/chartex" xmlns:cx5="http://schemas.microsoft.com/office/drawing/2016/5/11/chartex" xmlns:cx6="http://schemas.microsoft.com/office/drawing/2016/5/12/chartex" xmlns:cx7="http://schemas.microsoft.com/office/drawing/2016/5/13/chartex" xmlns:cx8="http://schemas.microsoft.com/office/drawing/2016/5/14/chartex" xmlns:mc="http://schemas.openxmlformats.org/markup-compatibility/2006" xmlns:aink="http://schemas.microsoft.com/office/drawing/2016/ink" xmlns:am3d="http://schemas.microsoft.com/office/drawing/2017/model3d" xmlns:o="urn:schemas-microsoft-com:office:office" xmlns:oel="http://schemas.microsoft.com/office/2019/extlst" xmlns:r="http://schemas.openxmlformats.org/officeDocument/2006/relationships" xmlns:m="http://schemas.openxmlformats.org/officeDocument/2006/math" xmlns:v="urn:schemas-microsoft-com:vml" xmlns:wp14="http://schemas.microsoft.com/office/word/2010/wordprocessingDrawing" xmlns:wp="http://schemas.openxmlformats.org/drawingml/2006/wordprocessingDrawing" xmlns:w10="urn:schemas-microsoft-com:office:word" xmlns:w="http://schemas.openxmlformats.org/wordprocessingml/2006/main" xmlns:w14="http://schemas.microsoft.com/office/word/2010/wordml" xmlns:w15="http://schemas.microsoft.com/office/word/2012/wordml" xmlns:w16cex="http://schemas.microsoft.com/office/word/2018/wordml/cex" xmlns:w16cid="http://schemas.microsoft.com/office/word/2016/wordml/cid" xmlns:w16="http://schemas.microsoft.com/office/word/2018/wordml" xmlns:w16sdtdh="http://schemas.microsoft.com/office/word/2020/wordml/sdtdatahash" xmlns:w16se="http://schemas.microsoft.com/office/word/2015/wordml/symex" xmlns:wpg="http://schemas.microsoft.com/office/word/2010/wordprocessingGroup" xmlns:wpi="http://schemas.microsoft.com/office/word/2010/wordprocessingInk" xmlns:wne="http://schemas.microsoft.com/office/word/2006/wordml" xmlns:wps="http://schemas.microsoft.com/office/word/2010/wordprocessingShape" mc:Ignorable="w14 w15 w16se w16cid w16 w16cex w16sdtdh wp14">
+  <w:p>
     <w:pPr>
       <w:pStyle w:val="Header"/>
       <w:jc w:val="center"/>
@@ -1676,7 +1607,7 @@
       <w:t>3D Printers</w:t>
     </w:r>
   </w:p>
-  <w:p xmlns:wp14="http://schemas.microsoft.com/office/word/2010/wordml" wp14:textId="77777777">
+  <w:p>
     <w:pPr>
       <w:pStyle w:val="Header"/>
       <w:jc w:val="center"/>
@@ -1697,10 +1628,10 @@
         <w:b/>
         <w:sz w:val="32"/>
       </w:rPr>
-      <w:t>CoMotion Labs @ Fluke 215</w:t>
+      <w:t>Prototyping Labs at GIX</w:t>
     </w:r>
   </w:p>
-  <w:p xmlns:wp14="http://schemas.microsoft.com/office/word/2010/wordml" wp14:textId="77777777">
+  <w:p>
     <w:pPr>
       <w:pStyle w:val="Header"/>
     </w:pPr>
@@ -1709,8 +1640,8 @@
 </file>
 
 <file path=word/header2.xml><?xml version="1.0" encoding="utf-8"?>
-<w:hdr xmlns:wpc="http://schemas.microsoft.com/office/word/2010/wordprocessingCanvas" xmlns:cx="http://schemas.microsoft.com/office/drawing/2014/chartex" xmlns:cx1="http://schemas.microsoft.com/office/drawing/2015/9/8/chartex" xmlns:mc="http://schemas.openxmlformats.org/markup-compatibility/2006" xmlns:o="urn:schemas-microsoft-com:office:office" xmlns:r="http://schemas.openxmlformats.org/officeDocument/2006/relationships" xmlns:m="http://schemas.openxmlformats.org/officeDocument/2006/math" xmlns:v="urn:schemas-microsoft-com:vml" xmlns:wp14="http://schemas.microsoft.com/office/word/2010/wordprocessingDrawing" xmlns:wp="http://schemas.openxmlformats.org/drawingml/2006/wordprocessingDrawing" xmlns:w10="urn:schemas-microsoft-com:office:word" xmlns:w="http://schemas.openxmlformats.org/wordprocessingml/2006/main" xmlns:w14="http://schemas.microsoft.com/office/word/2010/wordml" xmlns:w15="http://schemas.microsoft.com/office/word/2012/wordml" xmlns:w16se="http://schemas.microsoft.com/office/word/2015/wordml/symex" xmlns:wpg="http://schemas.microsoft.com/office/word/2010/wordprocessingGroup" xmlns:wpi="http://schemas.microsoft.com/office/word/2010/wordprocessingInk" xmlns:wne="http://schemas.microsoft.com/office/word/2006/wordml" xmlns:wps="http://schemas.microsoft.com/office/word/2010/wordprocessingShape" mc:Ignorable="w14 w15 w16se wp14">
-  <w:p xmlns:wp14="http://schemas.microsoft.com/office/word/2010/wordml" wp14:textId="77777777">
+<w:hdr xmlns:wpc="http://schemas.microsoft.com/office/word/2010/wordprocessingCanvas" xmlns:cx="http://schemas.microsoft.com/office/drawing/2014/chartex" xmlns:cx1="http://schemas.microsoft.com/office/drawing/2015/9/8/chartex" xmlns:cx2="http://schemas.microsoft.com/office/drawing/2015/10/21/chartex" xmlns:cx3="http://schemas.microsoft.com/office/drawing/2016/5/9/chartex" xmlns:cx4="http://schemas.microsoft.com/office/drawing/2016/5/10/chartex" xmlns:cx5="http://schemas.microsoft.com/office/drawing/2016/5/11/chartex" xmlns:cx6="http://schemas.microsoft.com/office/drawing/2016/5/12/chartex" xmlns:cx7="http://schemas.microsoft.com/office/drawing/2016/5/13/chartex" xmlns:cx8="http://schemas.microsoft.com/office/drawing/2016/5/14/chartex" xmlns:mc="http://schemas.openxmlformats.org/markup-compatibility/2006" xmlns:aink="http://schemas.microsoft.com/office/drawing/2016/ink" xmlns:am3d="http://schemas.microsoft.com/office/drawing/2017/model3d" xmlns:o="urn:schemas-microsoft-com:office:office" xmlns:oel="http://schemas.microsoft.com/office/2019/extlst" xmlns:r="http://schemas.openxmlformats.org/officeDocument/2006/relationships" xmlns:m="http://schemas.openxmlformats.org/officeDocument/2006/math" xmlns:v="urn:schemas-microsoft-com:vml" xmlns:wp14="http://schemas.microsoft.com/office/word/2010/wordprocessingDrawing" xmlns:wp="http://schemas.openxmlformats.org/drawingml/2006/wordprocessingDrawing" xmlns:w10="urn:schemas-microsoft-com:office:word" xmlns:w="http://schemas.openxmlformats.org/wordprocessingml/2006/main" xmlns:w14="http://schemas.microsoft.com/office/word/2010/wordml" xmlns:w15="http://schemas.microsoft.com/office/word/2012/wordml" xmlns:w16cex="http://schemas.microsoft.com/office/word/2018/wordml/cex" xmlns:w16cid="http://schemas.microsoft.com/office/word/2016/wordml/cid" xmlns:w16="http://schemas.microsoft.com/office/word/2018/wordml" xmlns:w16sdtdh="http://schemas.microsoft.com/office/word/2020/wordml/sdtdatahash" xmlns:w16se="http://schemas.microsoft.com/office/word/2015/wordml/symex" xmlns:wpg="http://schemas.microsoft.com/office/word/2010/wordprocessingGroup" xmlns:wpi="http://schemas.microsoft.com/office/word/2010/wordprocessingInk" xmlns:wne="http://schemas.microsoft.com/office/word/2006/wordml" xmlns:wps="http://schemas.microsoft.com/office/word/2010/wordprocessingShape" mc:Ignorable="w14 w15 w16se w16cid w16 w16cex w16sdtdh wp14">
+  <w:p>
     <w:pPr>
       <w:pStyle w:val="Header"/>
       <w:jc w:val="center"/>
@@ -1745,7 +1676,7 @@
 </file>
 
 <file path=word/numbering.xml><?xml version="1.0" encoding="utf-8"?>
-<w:numbering xmlns:wpc="http://schemas.microsoft.com/office/word/2010/wordprocessingCanvas" xmlns:cx="http://schemas.microsoft.com/office/drawing/2014/chartex" xmlns:cx1="http://schemas.microsoft.com/office/drawing/2015/9/8/chartex" xmlns:mc="http://schemas.openxmlformats.org/markup-compatibility/2006" xmlns:o="urn:schemas-microsoft-com:office:office" xmlns:r="http://schemas.openxmlformats.org/officeDocument/2006/relationships" xmlns:m="http://schemas.openxmlformats.org/officeDocument/2006/math" xmlns:v="urn:schemas-microsoft-com:vml" xmlns:wp14="http://schemas.microsoft.com/office/word/2010/wordprocessingDrawing" xmlns:wp="http://schemas.openxmlformats.org/drawingml/2006/wordprocessingDrawing" xmlns:w10="urn:schemas-microsoft-com:office:word" xmlns:w="http://schemas.openxmlformats.org/wordprocessingml/2006/main" xmlns:w14="http://schemas.microsoft.com/office/word/2010/wordml" xmlns:w15="http://schemas.microsoft.com/office/word/2012/wordml" xmlns:w16se="http://schemas.microsoft.com/office/word/2015/wordml/symex" xmlns:wpg="http://schemas.microsoft.com/office/word/2010/wordprocessingGroup" xmlns:wpi="http://schemas.microsoft.com/office/word/2010/wordprocessingInk" xmlns:wne="http://schemas.microsoft.com/office/word/2006/wordml" xmlns:wps="http://schemas.microsoft.com/office/word/2010/wordprocessingShape" mc:Ignorable="w14 w15 w16se wp14">
+<w:numbering xmlns:wpc="http://schemas.microsoft.com/office/word/2010/wordprocessingCanvas" xmlns:cx="http://schemas.microsoft.com/office/drawing/2014/chartex" xmlns:cx1="http://schemas.microsoft.com/office/drawing/2015/9/8/chartex" xmlns:cx2="http://schemas.microsoft.com/office/drawing/2015/10/21/chartex" xmlns:cx3="http://schemas.microsoft.com/office/drawing/2016/5/9/chartex" xmlns:cx4="http://schemas.microsoft.com/office/drawing/2016/5/10/chartex" xmlns:cx5="http://schemas.microsoft.com/office/drawing/2016/5/11/chartex" xmlns:cx6="http://schemas.microsoft.com/office/drawing/2016/5/12/chartex" xmlns:cx7="http://schemas.microsoft.com/office/drawing/2016/5/13/chartex" xmlns:cx8="http://schemas.microsoft.com/office/drawing/2016/5/14/chartex" xmlns:mc="http://schemas.openxmlformats.org/markup-compatibility/2006" xmlns:aink="http://schemas.microsoft.com/office/drawing/2016/ink" xmlns:am3d="http://schemas.microsoft.com/office/drawing/2017/model3d" xmlns:o="urn:schemas-microsoft-com:office:office" xmlns:oel="http://schemas.microsoft.com/office/2019/extlst" xmlns:r="http://schemas.openxmlformats.org/officeDocument/2006/relationships" xmlns:m="http://schemas.openxmlformats.org/officeDocument/2006/math" xmlns:v="urn:schemas-microsoft-com:vml" xmlns:wp14="http://schemas.microsoft.com/office/word/2010/wordprocessingDrawing" xmlns:wp="http://schemas.openxmlformats.org/drawingml/2006/wordprocessingDrawing" xmlns:w10="urn:schemas-microsoft-com:office:word" xmlns:w="http://schemas.openxmlformats.org/wordprocessingml/2006/main" xmlns:w14="http://schemas.microsoft.com/office/word/2010/wordml" xmlns:w15="http://schemas.microsoft.com/office/word/2012/wordml" xmlns:w16cex="http://schemas.microsoft.com/office/word/2018/wordml/cex" xmlns:w16cid="http://schemas.microsoft.com/office/word/2016/wordml/cid" xmlns:w16="http://schemas.microsoft.com/office/word/2018/wordml" xmlns:w16sdtdh="http://schemas.microsoft.com/office/word/2020/wordml/sdtdatahash" xmlns:w16se="http://schemas.microsoft.com/office/word/2015/wordml/symex" xmlns:wpg="http://schemas.microsoft.com/office/word/2010/wordprocessingGroup" xmlns:wpi="http://schemas.microsoft.com/office/word/2010/wordprocessingInk" xmlns:wne="http://schemas.microsoft.com/office/word/2006/wordml" xmlns:wps="http://schemas.microsoft.com/office/word/2010/wordprocessingShape" mc:Ignorable="w14 w15 w16se w16cid w16 w16cex w16sdtdh wp14">
   <w:abstractNum w:abstractNumId="0" w15:restartNumberingAfterBreak="0">
     <w:nsid w:val="07C422D4"/>
     <w:multiLevelType w:val="multilevel"/>
@@ -1762,7 +1693,7 @@
         <w:ind w:left="720" w:hanging="360"/>
       </w:pPr>
       <w:rPr>
-        <w:rFonts w:hint="default" w:ascii="Symbol" w:hAnsi="Symbol"/>
+        <w:rFonts w:ascii="Symbol" w:hAnsi="Symbol" w:hint="default"/>
         <w:sz w:val="20"/>
       </w:rPr>
     </w:lvl>
@@ -1778,7 +1709,7 @@
         <w:ind w:left="1440" w:hanging="360"/>
       </w:pPr>
       <w:rPr>
-        <w:rFonts w:hint="default" w:ascii="Courier New" w:hAnsi="Courier New"/>
+        <w:rFonts w:ascii="Courier New" w:hAnsi="Courier New" w:hint="default"/>
         <w:sz w:val="20"/>
       </w:rPr>
     </w:lvl>
@@ -1794,7 +1725,7 @@
         <w:ind w:left="2160" w:hanging="360"/>
       </w:pPr>
       <w:rPr>
-        <w:rFonts w:hint="default" w:ascii="Wingdings" w:hAnsi="Wingdings"/>
+        <w:rFonts w:ascii="Wingdings" w:hAnsi="Wingdings" w:hint="default"/>
         <w:sz w:val="20"/>
       </w:rPr>
     </w:lvl>
@@ -1810,7 +1741,7 @@
         <w:ind w:left="2880" w:hanging="360"/>
       </w:pPr>
       <w:rPr>
-        <w:rFonts w:hint="default" w:ascii="Wingdings" w:hAnsi="Wingdings"/>
+        <w:rFonts w:ascii="Wingdings" w:hAnsi="Wingdings" w:hint="default"/>
         <w:sz w:val="20"/>
       </w:rPr>
     </w:lvl>
@@ -1826,7 +1757,7 @@
         <w:ind w:left="3600" w:hanging="360"/>
       </w:pPr>
       <w:rPr>
-        <w:rFonts w:hint="default" w:ascii="Wingdings" w:hAnsi="Wingdings"/>
+        <w:rFonts w:ascii="Wingdings" w:hAnsi="Wingdings" w:hint="default"/>
         <w:sz w:val="20"/>
       </w:rPr>
     </w:lvl>
@@ -1842,7 +1773,7 @@
         <w:ind w:left="4320" w:hanging="360"/>
       </w:pPr>
       <w:rPr>
-        <w:rFonts w:hint="default" w:ascii="Wingdings" w:hAnsi="Wingdings"/>
+        <w:rFonts w:ascii="Wingdings" w:hAnsi="Wingdings" w:hint="default"/>
         <w:sz w:val="20"/>
       </w:rPr>
     </w:lvl>
@@ -1858,7 +1789,7 @@
         <w:ind w:left="5040" w:hanging="360"/>
       </w:pPr>
       <w:rPr>
-        <w:rFonts w:hint="default" w:ascii="Wingdings" w:hAnsi="Wingdings"/>
+        <w:rFonts w:ascii="Wingdings" w:hAnsi="Wingdings" w:hint="default"/>
         <w:sz w:val="20"/>
       </w:rPr>
     </w:lvl>
@@ -1874,7 +1805,7 @@
         <w:ind w:left="5760" w:hanging="360"/>
       </w:pPr>
       <w:rPr>
-        <w:rFonts w:hint="default" w:ascii="Wingdings" w:hAnsi="Wingdings"/>
+        <w:rFonts w:ascii="Wingdings" w:hAnsi="Wingdings" w:hint="default"/>
         <w:sz w:val="20"/>
       </w:rPr>
     </w:lvl>
@@ -1890,7 +1821,7 @@
         <w:ind w:left="6480" w:hanging="360"/>
       </w:pPr>
       <w:rPr>
-        <w:rFonts w:hint="default" w:ascii="Wingdings" w:hAnsi="Wingdings"/>
+        <w:rFonts w:ascii="Wingdings" w:hAnsi="Wingdings" w:hint="default"/>
         <w:sz w:val="20"/>
       </w:rPr>
     </w:lvl>
@@ -1911,7 +1842,7 @@
         <w:ind w:left="720" w:hanging="360"/>
       </w:pPr>
       <w:rPr>
-        <w:rFonts w:hint="default" w:ascii="Symbol" w:hAnsi="Symbol"/>
+        <w:rFonts w:ascii="Symbol" w:hAnsi="Symbol" w:hint="default"/>
         <w:sz w:val="20"/>
       </w:rPr>
     </w:lvl>
@@ -1927,7 +1858,7 @@
         <w:ind w:left="1440" w:hanging="360"/>
       </w:pPr>
       <w:rPr>
-        <w:rFonts w:hint="default" w:ascii="Courier New" w:hAnsi="Courier New"/>
+        <w:rFonts w:ascii="Courier New" w:hAnsi="Courier New" w:hint="default"/>
         <w:sz w:val="20"/>
       </w:rPr>
     </w:lvl>
@@ -1943,7 +1874,7 @@
         <w:ind w:left="2160" w:hanging="360"/>
       </w:pPr>
       <w:rPr>
-        <w:rFonts w:hint="default" w:ascii="Wingdings" w:hAnsi="Wingdings"/>
+        <w:rFonts w:ascii="Wingdings" w:hAnsi="Wingdings" w:hint="default"/>
         <w:sz w:val="20"/>
       </w:rPr>
     </w:lvl>
@@ -1959,7 +1890,7 @@
         <w:ind w:left="2880" w:hanging="360"/>
       </w:pPr>
       <w:rPr>
-        <w:rFonts w:hint="default" w:ascii="Wingdings" w:hAnsi="Wingdings"/>
+        <w:rFonts w:ascii="Wingdings" w:hAnsi="Wingdings" w:hint="default"/>
         <w:sz w:val="20"/>
       </w:rPr>
     </w:lvl>
@@ -1975,7 +1906,7 @@
         <w:ind w:left="3600" w:hanging="360"/>
       </w:pPr>
       <w:rPr>
-        <w:rFonts w:hint="default" w:ascii="Wingdings" w:hAnsi="Wingdings"/>
+        <w:rFonts w:ascii="Wingdings" w:hAnsi="Wingdings" w:hint="default"/>
         <w:sz w:val="20"/>
       </w:rPr>
     </w:lvl>
@@ -1991,7 +1922,7 @@
         <w:ind w:left="4320" w:hanging="360"/>
       </w:pPr>
       <w:rPr>
-        <w:rFonts w:hint="default" w:ascii="Wingdings" w:hAnsi="Wingdings"/>
+        <w:rFonts w:ascii="Wingdings" w:hAnsi="Wingdings" w:hint="default"/>
         <w:sz w:val="20"/>
       </w:rPr>
     </w:lvl>
@@ -2007,7 +1938,7 @@
         <w:ind w:left="5040" w:hanging="360"/>
       </w:pPr>
       <w:rPr>
-        <w:rFonts w:hint="default" w:ascii="Wingdings" w:hAnsi="Wingdings"/>
+        <w:rFonts w:ascii="Wingdings" w:hAnsi="Wingdings" w:hint="default"/>
         <w:sz w:val="20"/>
       </w:rPr>
     </w:lvl>
@@ -2023,7 +1954,7 @@
         <w:ind w:left="5760" w:hanging="360"/>
       </w:pPr>
       <w:rPr>
-        <w:rFonts w:hint="default" w:ascii="Wingdings" w:hAnsi="Wingdings"/>
+        <w:rFonts w:ascii="Wingdings" w:hAnsi="Wingdings" w:hint="default"/>
         <w:sz w:val="20"/>
       </w:rPr>
     </w:lvl>
@@ -2039,7 +1970,7 @@
         <w:ind w:left="6480" w:hanging="360"/>
       </w:pPr>
       <w:rPr>
-        <w:rFonts w:hint="default" w:ascii="Wingdings" w:hAnsi="Wingdings"/>
+        <w:rFonts w:ascii="Wingdings" w:hAnsi="Wingdings" w:hint="default"/>
         <w:sz w:val="20"/>
       </w:rPr>
     </w:lvl>
@@ -2060,7 +1991,7 @@
         <w:ind w:left="720" w:hanging="360"/>
       </w:pPr>
       <w:rPr>
-        <w:rFonts w:hint="default" w:ascii="Symbol" w:hAnsi="Symbol"/>
+        <w:rFonts w:ascii="Symbol" w:hAnsi="Symbol" w:hint="default"/>
         <w:sz w:val="20"/>
       </w:rPr>
     </w:lvl>
@@ -2076,7 +2007,7 @@
         <w:ind w:left="1440" w:hanging="360"/>
       </w:pPr>
       <w:rPr>
-        <w:rFonts w:hint="default" w:ascii="Courier New" w:hAnsi="Courier New"/>
+        <w:rFonts w:ascii="Courier New" w:hAnsi="Courier New" w:hint="default"/>
         <w:sz w:val="20"/>
       </w:rPr>
     </w:lvl>
@@ -2092,7 +2023,7 @@
         <w:ind w:left="2160" w:hanging="360"/>
       </w:pPr>
       <w:rPr>
-        <w:rFonts w:hint="default" w:ascii="Wingdings" w:hAnsi="Wingdings"/>
+        <w:rFonts w:ascii="Wingdings" w:hAnsi="Wingdings" w:hint="default"/>
         <w:sz w:val="20"/>
       </w:rPr>
     </w:lvl>
@@ -2108,7 +2039,7 @@
         <w:ind w:left="2880" w:hanging="360"/>
       </w:pPr>
       <w:rPr>
-        <w:rFonts w:hint="default" w:ascii="Wingdings" w:hAnsi="Wingdings"/>
+        <w:rFonts w:ascii="Wingdings" w:hAnsi="Wingdings" w:hint="default"/>
         <w:sz w:val="20"/>
       </w:rPr>
     </w:lvl>
@@ -2124,7 +2055,7 @@
         <w:ind w:left="3600" w:hanging="360"/>
       </w:pPr>
       <w:rPr>
-        <w:rFonts w:hint="default" w:ascii="Wingdings" w:hAnsi="Wingdings"/>
+        <w:rFonts w:ascii="Wingdings" w:hAnsi="Wingdings" w:hint="default"/>
         <w:sz w:val="20"/>
       </w:rPr>
     </w:lvl>
@@ -2140,7 +2071,7 @@
         <w:ind w:left="4320" w:hanging="360"/>
       </w:pPr>
       <w:rPr>
-        <w:rFonts w:hint="default" w:ascii="Wingdings" w:hAnsi="Wingdings"/>
+        <w:rFonts w:ascii="Wingdings" w:hAnsi="Wingdings" w:hint="default"/>
         <w:sz w:val="20"/>
       </w:rPr>
     </w:lvl>
@@ -2156,7 +2087,7 @@
         <w:ind w:left="5040" w:hanging="360"/>
       </w:pPr>
       <w:rPr>
-        <w:rFonts w:hint="default" w:ascii="Wingdings" w:hAnsi="Wingdings"/>
+        <w:rFonts w:ascii="Wingdings" w:hAnsi="Wingdings" w:hint="default"/>
         <w:sz w:val="20"/>
       </w:rPr>
     </w:lvl>
@@ -2172,7 +2103,7 @@
         <w:ind w:left="5760" w:hanging="360"/>
       </w:pPr>
       <w:rPr>
-        <w:rFonts w:hint="default" w:ascii="Wingdings" w:hAnsi="Wingdings"/>
+        <w:rFonts w:ascii="Wingdings" w:hAnsi="Wingdings" w:hint="default"/>
         <w:sz w:val="20"/>
       </w:rPr>
     </w:lvl>
@@ -2188,7 +2119,7 @@
         <w:ind w:left="6480" w:hanging="360"/>
       </w:pPr>
       <w:rPr>
-        <w:rFonts w:hint="default" w:ascii="Wingdings" w:hAnsi="Wingdings"/>
+        <w:rFonts w:ascii="Wingdings" w:hAnsi="Wingdings" w:hint="default"/>
         <w:sz w:val="20"/>
       </w:rPr>
     </w:lvl>
@@ -2209,7 +2140,7 @@
         <w:ind w:left="720" w:hanging="360"/>
       </w:pPr>
       <w:rPr>
-        <w:rFonts w:hint="default" w:ascii="Symbol" w:hAnsi="Symbol"/>
+        <w:rFonts w:ascii="Symbol" w:hAnsi="Symbol" w:hint="default"/>
         <w:sz w:val="20"/>
       </w:rPr>
     </w:lvl>
@@ -2225,7 +2156,7 @@
         <w:ind w:left="1440" w:hanging="360"/>
       </w:pPr>
       <w:rPr>
-        <w:rFonts w:hint="default" w:ascii="Courier New" w:hAnsi="Courier New"/>
+        <w:rFonts w:ascii="Courier New" w:hAnsi="Courier New" w:hint="default"/>
         <w:sz w:val="20"/>
       </w:rPr>
     </w:lvl>
@@ -2241,7 +2172,7 @@
         <w:ind w:left="2160" w:hanging="360"/>
       </w:pPr>
       <w:rPr>
-        <w:rFonts w:hint="default" w:ascii="Wingdings" w:hAnsi="Wingdings"/>
+        <w:rFonts w:ascii="Wingdings" w:hAnsi="Wingdings" w:hint="default"/>
         <w:sz w:val="20"/>
       </w:rPr>
     </w:lvl>
@@ -2257,7 +2188,7 @@
         <w:ind w:left="2880" w:hanging="360"/>
       </w:pPr>
       <w:rPr>
-        <w:rFonts w:hint="default" w:ascii="Wingdings" w:hAnsi="Wingdings"/>
+        <w:rFonts w:ascii="Wingdings" w:hAnsi="Wingdings" w:hint="default"/>
         <w:sz w:val="20"/>
       </w:rPr>
     </w:lvl>
@@ -2273,7 +2204,7 @@
         <w:ind w:left="3600" w:hanging="360"/>
       </w:pPr>
       <w:rPr>
-        <w:rFonts w:hint="default" w:ascii="Wingdings" w:hAnsi="Wingdings"/>
+        <w:rFonts w:ascii="Wingdings" w:hAnsi="Wingdings" w:hint="default"/>
         <w:sz w:val="20"/>
       </w:rPr>
     </w:lvl>
@@ -2289,7 +2220,7 @@
         <w:ind w:left="4320" w:hanging="360"/>
       </w:pPr>
       <w:rPr>
-        <w:rFonts w:hint="default" w:ascii="Wingdings" w:hAnsi="Wingdings"/>
+        <w:rFonts w:ascii="Wingdings" w:hAnsi="Wingdings" w:hint="default"/>
         <w:sz w:val="20"/>
       </w:rPr>
     </w:lvl>
@@ -2305,7 +2236,7 @@
         <w:ind w:left="5040" w:hanging="360"/>
       </w:pPr>
       <w:rPr>
-        <w:rFonts w:hint="default" w:ascii="Wingdings" w:hAnsi="Wingdings"/>
+        <w:rFonts w:ascii="Wingdings" w:hAnsi="Wingdings" w:hint="default"/>
         <w:sz w:val="20"/>
       </w:rPr>
     </w:lvl>
@@ -2321,7 +2252,7 @@
         <w:ind w:left="5760" w:hanging="360"/>
       </w:pPr>
       <w:rPr>
-        <w:rFonts w:hint="default" w:ascii="Wingdings" w:hAnsi="Wingdings"/>
+        <w:rFonts w:ascii="Wingdings" w:hAnsi="Wingdings" w:hint="default"/>
         <w:sz w:val="20"/>
       </w:rPr>
     </w:lvl>
@@ -2337,7 +2268,7 @@
         <w:ind w:left="6480" w:hanging="360"/>
       </w:pPr>
       <w:rPr>
-        <w:rFonts w:hint="default" w:ascii="Wingdings" w:hAnsi="Wingdings"/>
+        <w:rFonts w:ascii="Wingdings" w:hAnsi="Wingdings" w:hint="default"/>
         <w:sz w:val="20"/>
       </w:rPr>
     </w:lvl>
@@ -2358,7 +2289,7 @@
         <w:ind w:left="720" w:hanging="360"/>
       </w:pPr>
       <w:rPr>
-        <w:rFonts w:hint="default" w:ascii="Symbol" w:hAnsi="Symbol"/>
+        <w:rFonts w:ascii="Symbol" w:hAnsi="Symbol" w:hint="default"/>
         <w:sz w:val="20"/>
       </w:rPr>
     </w:lvl>
@@ -2374,7 +2305,7 @@
         <w:ind w:left="1440" w:hanging="360"/>
       </w:pPr>
       <w:rPr>
-        <w:rFonts w:hint="default" w:ascii="Courier New" w:hAnsi="Courier New"/>
+        <w:rFonts w:ascii="Courier New" w:hAnsi="Courier New" w:hint="default"/>
         <w:sz w:val="20"/>
       </w:rPr>
     </w:lvl>
@@ -2390,7 +2321,7 @@
         <w:ind w:left="2160" w:hanging="360"/>
       </w:pPr>
       <w:rPr>
-        <w:rFonts w:hint="default" w:ascii="Wingdings" w:hAnsi="Wingdings"/>
+        <w:rFonts w:ascii="Wingdings" w:hAnsi="Wingdings" w:hint="default"/>
         <w:sz w:val="20"/>
       </w:rPr>
     </w:lvl>
@@ -2406,7 +2337,7 @@
         <w:ind w:left="2880" w:hanging="360"/>
       </w:pPr>
       <w:rPr>
-        <w:rFonts w:hint="default" w:ascii="Wingdings" w:hAnsi="Wingdings"/>
+        <w:rFonts w:ascii="Wingdings" w:hAnsi="Wingdings" w:hint="default"/>
         <w:sz w:val="20"/>
       </w:rPr>
     </w:lvl>
@@ -2422,7 +2353,7 @@
         <w:ind w:left="3600" w:hanging="360"/>
       </w:pPr>
       <w:rPr>
-        <w:rFonts w:hint="default" w:ascii="Wingdings" w:hAnsi="Wingdings"/>
+        <w:rFonts w:ascii="Wingdings" w:hAnsi="Wingdings" w:hint="default"/>
         <w:sz w:val="20"/>
       </w:rPr>
     </w:lvl>
@@ -2438,7 +2369,7 @@
         <w:ind w:left="4320" w:hanging="360"/>
       </w:pPr>
       <w:rPr>
-        <w:rFonts w:hint="default" w:ascii="Wingdings" w:hAnsi="Wingdings"/>
+        <w:rFonts w:ascii="Wingdings" w:hAnsi="Wingdings" w:hint="default"/>
         <w:sz w:val="20"/>
       </w:rPr>
     </w:lvl>
@@ -2454,7 +2385,7 @@
         <w:ind w:left="5040" w:hanging="360"/>
       </w:pPr>
       <w:rPr>
-        <w:rFonts w:hint="default" w:ascii="Wingdings" w:hAnsi="Wingdings"/>
+        <w:rFonts w:ascii="Wingdings" w:hAnsi="Wingdings" w:hint="default"/>
         <w:sz w:val="20"/>
       </w:rPr>
     </w:lvl>
@@ -2470,7 +2401,7 @@
         <w:ind w:left="5760" w:hanging="360"/>
       </w:pPr>
       <w:rPr>
-        <w:rFonts w:hint="default" w:ascii="Wingdings" w:hAnsi="Wingdings"/>
+        <w:rFonts w:ascii="Wingdings" w:hAnsi="Wingdings" w:hint="default"/>
         <w:sz w:val="20"/>
       </w:rPr>
     </w:lvl>
@@ -2486,7 +2417,7 @@
         <w:ind w:left="6480" w:hanging="360"/>
       </w:pPr>
       <w:rPr>
-        <w:rFonts w:hint="default" w:ascii="Wingdings" w:hAnsi="Wingdings"/>
+        <w:rFonts w:ascii="Wingdings" w:hAnsi="Wingdings" w:hint="default"/>
         <w:sz w:val="20"/>
       </w:rPr>
     </w:lvl>
@@ -2504,7 +2435,7 @@
         <w:ind w:left="360" w:hanging="360"/>
       </w:pPr>
       <w:rPr>
-        <w:rFonts w:hint="default" w:ascii="Symbol" w:hAnsi="Symbol"/>
+        <w:rFonts w:ascii="Symbol" w:hAnsi="Symbol" w:hint="default"/>
         <w:u w:val="none"/>
       </w:rPr>
     </w:lvl>
@@ -2517,7 +2448,7 @@
         <w:ind w:left="1080" w:hanging="360"/>
       </w:pPr>
       <w:rPr>
-        <w:rFonts w:ascii="Arial" w:hAnsi="Arial" w:eastAsia="Arial" w:cs="Arial"/>
+        <w:rFonts w:ascii="Arial" w:eastAsia="Arial" w:hAnsi="Arial" w:cs="Arial"/>
         <w:u w:val="none"/>
       </w:rPr>
     </w:lvl>
@@ -2530,7 +2461,7 @@
         <w:ind w:left="1800" w:hanging="360"/>
       </w:pPr>
       <w:rPr>
-        <w:rFonts w:ascii="Arial" w:hAnsi="Arial" w:eastAsia="Arial" w:cs="Arial"/>
+        <w:rFonts w:ascii="Arial" w:eastAsia="Arial" w:hAnsi="Arial" w:cs="Arial"/>
         <w:u w:val="none"/>
       </w:rPr>
     </w:lvl>
@@ -2543,7 +2474,7 @@
         <w:ind w:left="2520" w:hanging="360"/>
       </w:pPr>
       <w:rPr>
-        <w:rFonts w:ascii="Arial" w:hAnsi="Arial" w:eastAsia="Arial" w:cs="Arial"/>
+        <w:rFonts w:ascii="Arial" w:eastAsia="Arial" w:hAnsi="Arial" w:cs="Arial"/>
         <w:u w:val="none"/>
       </w:rPr>
     </w:lvl>
@@ -2556,7 +2487,7 @@
         <w:ind w:left="3240" w:hanging="360"/>
       </w:pPr>
       <w:rPr>
-        <w:rFonts w:ascii="Arial" w:hAnsi="Arial" w:eastAsia="Arial" w:cs="Arial"/>
+        <w:rFonts w:ascii="Arial" w:eastAsia="Arial" w:hAnsi="Arial" w:cs="Arial"/>
         <w:u w:val="none"/>
       </w:rPr>
     </w:lvl>
@@ -2569,7 +2500,7 @@
         <w:ind w:left="3960" w:hanging="360"/>
       </w:pPr>
       <w:rPr>
-        <w:rFonts w:ascii="Arial" w:hAnsi="Arial" w:eastAsia="Arial" w:cs="Arial"/>
+        <w:rFonts w:ascii="Arial" w:eastAsia="Arial" w:hAnsi="Arial" w:cs="Arial"/>
         <w:u w:val="none"/>
       </w:rPr>
     </w:lvl>
@@ -2582,7 +2513,7 @@
         <w:ind w:left="4680" w:hanging="360"/>
       </w:pPr>
       <w:rPr>
-        <w:rFonts w:ascii="Arial" w:hAnsi="Arial" w:eastAsia="Arial" w:cs="Arial"/>
+        <w:rFonts w:ascii="Arial" w:eastAsia="Arial" w:hAnsi="Arial" w:cs="Arial"/>
         <w:u w:val="none"/>
       </w:rPr>
     </w:lvl>
@@ -2595,7 +2526,7 @@
         <w:ind w:left="5400" w:hanging="360"/>
       </w:pPr>
       <w:rPr>
-        <w:rFonts w:ascii="Arial" w:hAnsi="Arial" w:eastAsia="Arial" w:cs="Arial"/>
+        <w:rFonts w:ascii="Arial" w:eastAsia="Arial" w:hAnsi="Arial" w:cs="Arial"/>
         <w:u w:val="none"/>
       </w:rPr>
     </w:lvl>
@@ -2608,7 +2539,7 @@
         <w:ind w:left="6120" w:hanging="360"/>
       </w:pPr>
       <w:rPr>
-        <w:rFonts w:ascii="Arial" w:hAnsi="Arial" w:eastAsia="Arial" w:cs="Arial"/>
+        <w:rFonts w:ascii="Arial" w:eastAsia="Arial" w:hAnsi="Arial" w:cs="Arial"/>
         <w:u w:val="none"/>
       </w:rPr>
     </w:lvl>
@@ -2629,7 +2560,7 @@
         <w:ind w:left="720" w:hanging="360"/>
       </w:pPr>
       <w:rPr>
-        <w:rFonts w:hint="default" w:ascii="Symbol" w:hAnsi="Symbol"/>
+        <w:rFonts w:ascii="Symbol" w:hAnsi="Symbol" w:hint="default"/>
         <w:sz w:val="20"/>
       </w:rPr>
     </w:lvl>
@@ -2645,7 +2576,7 @@
         <w:ind w:left="1440" w:hanging="360"/>
       </w:pPr>
       <w:rPr>
-        <w:rFonts w:hint="default" w:ascii="Courier New" w:hAnsi="Courier New"/>
+        <w:rFonts w:ascii="Courier New" w:hAnsi="Courier New" w:hint="default"/>
         <w:sz w:val="20"/>
       </w:rPr>
     </w:lvl>
@@ -2661,7 +2592,7 @@
         <w:ind w:left="2160" w:hanging="360"/>
       </w:pPr>
       <w:rPr>
-        <w:rFonts w:hint="default" w:ascii="Wingdings" w:hAnsi="Wingdings"/>
+        <w:rFonts w:ascii="Wingdings" w:hAnsi="Wingdings" w:hint="default"/>
         <w:sz w:val="20"/>
       </w:rPr>
     </w:lvl>
@@ -2677,7 +2608,7 @@
         <w:ind w:left="2880" w:hanging="360"/>
       </w:pPr>
       <w:rPr>
-        <w:rFonts w:hint="default" w:ascii="Wingdings" w:hAnsi="Wingdings"/>
+        <w:rFonts w:ascii="Wingdings" w:hAnsi="Wingdings" w:hint="default"/>
         <w:sz w:val="20"/>
       </w:rPr>
     </w:lvl>
@@ -2693,7 +2624,7 @@
         <w:ind w:left="3600" w:hanging="360"/>
       </w:pPr>
       <w:rPr>
-        <w:rFonts w:hint="default" w:ascii="Wingdings" w:hAnsi="Wingdings"/>
+        <w:rFonts w:ascii="Wingdings" w:hAnsi="Wingdings" w:hint="default"/>
         <w:sz w:val="20"/>
       </w:rPr>
     </w:lvl>
@@ -2709,7 +2640,7 @@
         <w:ind w:left="4320" w:hanging="360"/>
       </w:pPr>
       <w:rPr>
-        <w:rFonts w:hint="default" w:ascii="Wingdings" w:hAnsi="Wingdings"/>
+        <w:rFonts w:ascii="Wingdings" w:hAnsi="Wingdings" w:hint="default"/>
         <w:sz w:val="20"/>
       </w:rPr>
     </w:lvl>
@@ -2725,7 +2656,7 @@
         <w:ind w:left="5040" w:hanging="360"/>
       </w:pPr>
       <w:rPr>
-        <w:rFonts w:hint="default" w:ascii="Wingdings" w:hAnsi="Wingdings"/>
+        <w:rFonts w:ascii="Wingdings" w:hAnsi="Wingdings" w:hint="default"/>
         <w:sz w:val="20"/>
       </w:rPr>
     </w:lvl>
@@ -2741,7 +2672,7 @@
         <w:ind w:left="5760" w:hanging="360"/>
       </w:pPr>
       <w:rPr>
-        <w:rFonts w:hint="default" w:ascii="Wingdings" w:hAnsi="Wingdings"/>
+        <w:rFonts w:ascii="Wingdings" w:hAnsi="Wingdings" w:hint="default"/>
         <w:sz w:val="20"/>
       </w:rPr>
     </w:lvl>
@@ -2757,7 +2688,7 @@
         <w:ind w:left="6480" w:hanging="360"/>
       </w:pPr>
       <w:rPr>
-        <w:rFonts w:hint="default" w:ascii="Wingdings" w:hAnsi="Wingdings"/>
+        <w:rFonts w:ascii="Wingdings" w:hAnsi="Wingdings" w:hint="default"/>
         <w:sz w:val="20"/>
       </w:rPr>
     </w:lvl>
@@ -2775,7 +2706,7 @@
         <w:ind w:left="360" w:hanging="360"/>
       </w:pPr>
       <w:rPr>
-        <w:rFonts w:hint="default" w:ascii="Symbol" w:hAnsi="Symbol"/>
+        <w:rFonts w:ascii="Symbol" w:hAnsi="Symbol" w:hint="default"/>
       </w:rPr>
     </w:lvl>
     <w:lvl w:ilvl="1" w:tplc="04090003" w:tentative="1">
@@ -2787,7 +2718,7 @@
         <w:ind w:left="1080" w:hanging="360"/>
       </w:pPr>
       <w:rPr>
-        <w:rFonts w:hint="default" w:ascii="Courier New" w:hAnsi="Courier New" w:cs="Courier New"/>
+        <w:rFonts w:ascii="Courier New" w:hAnsi="Courier New" w:cs="Courier New" w:hint="default"/>
       </w:rPr>
     </w:lvl>
     <w:lvl w:ilvl="2" w:tplc="04090005" w:tentative="1">
@@ -2799,7 +2730,7 @@
         <w:ind w:left="1800" w:hanging="360"/>
       </w:pPr>
       <w:rPr>
-        <w:rFonts w:hint="default" w:ascii="Wingdings" w:hAnsi="Wingdings"/>
+        <w:rFonts w:ascii="Wingdings" w:hAnsi="Wingdings" w:hint="default"/>
       </w:rPr>
     </w:lvl>
     <w:lvl w:ilvl="3" w:tplc="04090001" w:tentative="1">
@@ -2811,7 +2742,7 @@
         <w:ind w:left="2520" w:hanging="360"/>
       </w:pPr>
       <w:rPr>
-        <w:rFonts w:hint="default" w:ascii="Symbol" w:hAnsi="Symbol"/>
+        <w:rFonts w:ascii="Symbol" w:hAnsi="Symbol" w:hint="default"/>
       </w:rPr>
     </w:lvl>
     <w:lvl w:ilvl="4" w:tplc="04090003" w:tentative="1">
@@ -2823,7 +2754,7 @@
         <w:ind w:left="3240" w:hanging="360"/>
       </w:pPr>
       <w:rPr>
-        <w:rFonts w:hint="default" w:ascii="Courier New" w:hAnsi="Courier New" w:cs="Courier New"/>
+        <w:rFonts w:ascii="Courier New" w:hAnsi="Courier New" w:cs="Courier New" w:hint="default"/>
       </w:rPr>
     </w:lvl>
     <w:lvl w:ilvl="5" w:tplc="04090005" w:tentative="1">
@@ -2835,7 +2766,7 @@
         <w:ind w:left="3960" w:hanging="360"/>
       </w:pPr>
       <w:rPr>
-        <w:rFonts w:hint="default" w:ascii="Wingdings" w:hAnsi="Wingdings"/>
+        <w:rFonts w:ascii="Wingdings" w:hAnsi="Wingdings" w:hint="default"/>
       </w:rPr>
     </w:lvl>
     <w:lvl w:ilvl="6" w:tplc="04090001" w:tentative="1">
@@ -2847,7 +2778,7 @@
         <w:ind w:left="4680" w:hanging="360"/>
       </w:pPr>
       <w:rPr>
-        <w:rFonts w:hint="default" w:ascii="Symbol" w:hAnsi="Symbol"/>
+        <w:rFonts w:ascii="Symbol" w:hAnsi="Symbol" w:hint="default"/>
       </w:rPr>
     </w:lvl>
     <w:lvl w:ilvl="7" w:tplc="04090003" w:tentative="1">
@@ -2859,7 +2790,7 @@
         <w:ind w:left="5400" w:hanging="360"/>
       </w:pPr>
       <w:rPr>
-        <w:rFonts w:hint="default" w:ascii="Courier New" w:hAnsi="Courier New" w:cs="Courier New"/>
+        <w:rFonts w:ascii="Courier New" w:hAnsi="Courier New" w:cs="Courier New" w:hint="default"/>
       </w:rPr>
     </w:lvl>
     <w:lvl w:ilvl="8" w:tplc="04090005" w:tentative="1">
@@ -2871,7 +2802,7 @@
         <w:ind w:left="6120" w:hanging="360"/>
       </w:pPr>
       <w:rPr>
-        <w:rFonts w:hint="default" w:ascii="Wingdings" w:hAnsi="Wingdings"/>
+        <w:rFonts w:ascii="Wingdings" w:hAnsi="Wingdings" w:hint="default"/>
       </w:rPr>
     </w:lvl>
   </w:abstractNum>
@@ -2891,7 +2822,7 @@
         <w:ind w:left="720" w:hanging="360"/>
       </w:pPr>
       <w:rPr>
-        <w:rFonts w:hint="default" w:ascii="Symbol" w:hAnsi="Symbol"/>
+        <w:rFonts w:ascii="Symbol" w:hAnsi="Symbol" w:hint="default"/>
         <w:sz w:val="20"/>
       </w:rPr>
     </w:lvl>
@@ -2907,7 +2838,7 @@
         <w:ind w:left="1440" w:hanging="360"/>
       </w:pPr>
       <w:rPr>
-        <w:rFonts w:hint="default" w:ascii="Courier New" w:hAnsi="Courier New"/>
+        <w:rFonts w:ascii="Courier New" w:hAnsi="Courier New" w:hint="default"/>
         <w:sz w:val="20"/>
       </w:rPr>
     </w:lvl>
@@ -2923,7 +2854,7 @@
         <w:ind w:left="2160" w:hanging="360"/>
       </w:pPr>
       <w:rPr>
-        <w:rFonts w:hint="default" w:ascii="Wingdings" w:hAnsi="Wingdings"/>
+        <w:rFonts w:ascii="Wingdings" w:hAnsi="Wingdings" w:hint="default"/>
         <w:sz w:val="20"/>
       </w:rPr>
     </w:lvl>
@@ -2939,7 +2870,7 @@
         <w:ind w:left="2880" w:hanging="360"/>
       </w:pPr>
       <w:rPr>
-        <w:rFonts w:hint="default" w:ascii="Wingdings" w:hAnsi="Wingdings"/>
+        <w:rFonts w:ascii="Wingdings" w:hAnsi="Wingdings" w:hint="default"/>
         <w:sz w:val="20"/>
       </w:rPr>
     </w:lvl>
@@ -2955,7 +2886,7 @@
         <w:ind w:left="3600" w:hanging="360"/>
       </w:pPr>
       <w:rPr>
-        <w:rFonts w:hint="default" w:ascii="Wingdings" w:hAnsi="Wingdings"/>
+        <w:rFonts w:ascii="Wingdings" w:hAnsi="Wingdings" w:hint="default"/>
         <w:sz w:val="20"/>
       </w:rPr>
     </w:lvl>
@@ -2971,7 +2902,7 @@
         <w:ind w:left="4320" w:hanging="360"/>
       </w:pPr>
       <w:rPr>
-        <w:rFonts w:hint="default" w:ascii="Wingdings" w:hAnsi="Wingdings"/>
+        <w:rFonts w:ascii="Wingdings" w:hAnsi="Wingdings" w:hint="default"/>
         <w:sz w:val="20"/>
       </w:rPr>
     </w:lvl>
@@ -2987,7 +2918,7 @@
         <w:ind w:left="5040" w:hanging="360"/>
       </w:pPr>
       <w:rPr>
-        <w:rFonts w:hint="default" w:ascii="Wingdings" w:hAnsi="Wingdings"/>
+        <w:rFonts w:ascii="Wingdings" w:hAnsi="Wingdings" w:hint="default"/>
         <w:sz w:val="20"/>
       </w:rPr>
     </w:lvl>
@@ -3003,7 +2934,7 @@
         <w:ind w:left="5760" w:hanging="360"/>
       </w:pPr>
       <w:rPr>
-        <w:rFonts w:hint="default" w:ascii="Wingdings" w:hAnsi="Wingdings"/>
+        <w:rFonts w:ascii="Wingdings" w:hAnsi="Wingdings" w:hint="default"/>
         <w:sz w:val="20"/>
       </w:rPr>
     </w:lvl>
@@ -3019,7 +2950,7 @@
         <w:ind w:left="6480" w:hanging="360"/>
       </w:pPr>
       <w:rPr>
-        <w:rFonts w:hint="default" w:ascii="Wingdings" w:hAnsi="Wingdings"/>
+        <w:rFonts w:ascii="Wingdings" w:hAnsi="Wingdings" w:hint="default"/>
         <w:sz w:val="20"/>
       </w:rPr>
     </w:lvl>
@@ -3040,7 +2971,7 @@
         <w:ind w:left="720" w:hanging="360"/>
       </w:pPr>
       <w:rPr>
-        <w:rFonts w:hint="default" w:ascii="Symbol" w:hAnsi="Symbol"/>
+        <w:rFonts w:ascii="Symbol" w:hAnsi="Symbol" w:hint="default"/>
         <w:sz w:val="20"/>
       </w:rPr>
     </w:lvl>
@@ -3056,7 +2987,7 @@
         <w:ind w:left="1440" w:hanging="360"/>
       </w:pPr>
       <w:rPr>
-        <w:rFonts w:hint="default" w:ascii="Courier New" w:hAnsi="Courier New"/>
+        <w:rFonts w:ascii="Courier New" w:hAnsi="Courier New" w:hint="default"/>
         <w:sz w:val="20"/>
       </w:rPr>
     </w:lvl>
@@ -3072,7 +3003,7 @@
         <w:ind w:left="2160" w:hanging="360"/>
       </w:pPr>
       <w:rPr>
-        <w:rFonts w:hint="default" w:ascii="Wingdings" w:hAnsi="Wingdings"/>
+        <w:rFonts w:ascii="Wingdings" w:hAnsi="Wingdings" w:hint="default"/>
         <w:sz w:val="20"/>
       </w:rPr>
     </w:lvl>
@@ -3088,7 +3019,7 @@
         <w:ind w:left="2880" w:hanging="360"/>
       </w:pPr>
       <w:rPr>
-        <w:rFonts w:hint="default" w:ascii="Wingdings" w:hAnsi="Wingdings"/>
+        <w:rFonts w:ascii="Wingdings" w:hAnsi="Wingdings" w:hint="default"/>
         <w:sz w:val="20"/>
       </w:rPr>
     </w:lvl>
@@ -3104,7 +3035,7 @@
         <w:ind w:left="3600" w:hanging="360"/>
       </w:pPr>
       <w:rPr>
-        <w:rFonts w:hint="default" w:ascii="Wingdings" w:hAnsi="Wingdings"/>
+        <w:rFonts w:ascii="Wingdings" w:hAnsi="Wingdings" w:hint="default"/>
         <w:sz w:val="20"/>
       </w:rPr>
     </w:lvl>
@@ -3120,7 +3051,7 @@
         <w:ind w:left="4320" w:hanging="360"/>
       </w:pPr>
       <w:rPr>
-        <w:rFonts w:hint="default" w:ascii="Wingdings" w:hAnsi="Wingdings"/>
+        <w:rFonts w:ascii="Wingdings" w:hAnsi="Wingdings" w:hint="default"/>
         <w:sz w:val="20"/>
       </w:rPr>
     </w:lvl>
@@ -3136,7 +3067,7 @@
         <w:ind w:left="5040" w:hanging="360"/>
       </w:pPr>
       <w:rPr>
-        <w:rFonts w:hint="default" w:ascii="Wingdings" w:hAnsi="Wingdings"/>
+        <w:rFonts w:ascii="Wingdings" w:hAnsi="Wingdings" w:hint="default"/>
         <w:sz w:val="20"/>
       </w:rPr>
     </w:lvl>
@@ -3152,7 +3083,7 @@
         <w:ind w:left="5760" w:hanging="360"/>
       </w:pPr>
       <w:rPr>
-        <w:rFonts w:hint="default" w:ascii="Wingdings" w:hAnsi="Wingdings"/>
+        <w:rFonts w:ascii="Wingdings" w:hAnsi="Wingdings" w:hint="default"/>
         <w:sz w:val="20"/>
       </w:rPr>
     </w:lvl>
@@ -3168,7 +3099,7 @@
         <w:ind w:left="6480" w:hanging="360"/>
       </w:pPr>
       <w:rPr>
-        <w:rFonts w:hint="default" w:ascii="Wingdings" w:hAnsi="Wingdings"/>
+        <w:rFonts w:ascii="Wingdings" w:hAnsi="Wingdings" w:hint="default"/>
         <w:sz w:val="20"/>
       </w:rPr>
     </w:lvl>
@@ -3189,7 +3120,7 @@
         <w:ind w:left="720" w:hanging="360"/>
       </w:pPr>
       <w:rPr>
-        <w:rFonts w:hint="default" w:ascii="Symbol" w:hAnsi="Symbol"/>
+        <w:rFonts w:ascii="Symbol" w:hAnsi="Symbol" w:hint="default"/>
         <w:sz w:val="20"/>
       </w:rPr>
     </w:lvl>
@@ -3205,7 +3136,7 @@
         <w:ind w:left="1440" w:hanging="360"/>
       </w:pPr>
       <w:rPr>
-        <w:rFonts w:hint="default" w:ascii="Courier New" w:hAnsi="Courier New"/>
+        <w:rFonts w:ascii="Courier New" w:hAnsi="Courier New" w:hint="default"/>
         <w:sz w:val="20"/>
       </w:rPr>
     </w:lvl>
@@ -3221,7 +3152,7 @@
         <w:ind w:left="2160" w:hanging="360"/>
       </w:pPr>
       <w:rPr>
-        <w:rFonts w:hint="default" w:ascii="Wingdings" w:hAnsi="Wingdings"/>
+        <w:rFonts w:ascii="Wingdings" w:hAnsi="Wingdings" w:hint="default"/>
         <w:sz w:val="20"/>
       </w:rPr>
     </w:lvl>
@@ -3237,7 +3168,7 @@
         <w:ind w:left="2880" w:hanging="360"/>
       </w:pPr>
       <w:rPr>
-        <w:rFonts w:hint="default" w:ascii="Wingdings" w:hAnsi="Wingdings"/>
+        <w:rFonts w:ascii="Wingdings" w:hAnsi="Wingdings" w:hint="default"/>
         <w:sz w:val="20"/>
       </w:rPr>
     </w:lvl>
@@ -3253,7 +3184,7 @@
         <w:ind w:left="3600" w:hanging="360"/>
       </w:pPr>
       <w:rPr>
-        <w:rFonts w:hint="default" w:ascii="Wingdings" w:hAnsi="Wingdings"/>
+        <w:rFonts w:ascii="Wingdings" w:hAnsi="Wingdings" w:hint="default"/>
         <w:sz w:val="20"/>
       </w:rPr>
     </w:lvl>
@@ -3269,7 +3200,7 @@
         <w:ind w:left="4320" w:hanging="360"/>
       </w:pPr>
       <w:rPr>
-        <w:rFonts w:hint="default" w:ascii="Wingdings" w:hAnsi="Wingdings"/>
+        <w:rFonts w:ascii="Wingdings" w:hAnsi="Wingdings" w:hint="default"/>
         <w:sz w:val="20"/>
       </w:rPr>
     </w:lvl>
@@ -3285,7 +3216,7 @@
         <w:ind w:left="5040" w:hanging="360"/>
       </w:pPr>
       <w:rPr>
-        <w:rFonts w:hint="default" w:ascii="Wingdings" w:hAnsi="Wingdings"/>
+        <w:rFonts w:ascii="Wingdings" w:hAnsi="Wingdings" w:hint="default"/>
         <w:sz w:val="20"/>
       </w:rPr>
     </w:lvl>
@@ -3301,7 +3232,7 @@
         <w:ind w:left="5760" w:hanging="360"/>
       </w:pPr>
       <w:rPr>
-        <w:rFonts w:hint="default" w:ascii="Wingdings" w:hAnsi="Wingdings"/>
+        <w:rFonts w:ascii="Wingdings" w:hAnsi="Wingdings" w:hint="default"/>
         <w:sz w:val="20"/>
       </w:rPr>
     </w:lvl>
@@ -3317,7 +3248,7 @@
         <w:ind w:left="6480" w:hanging="360"/>
       </w:pPr>
       <w:rPr>
-        <w:rFonts w:hint="default" w:ascii="Wingdings" w:hAnsi="Wingdings"/>
+        <w:rFonts w:ascii="Wingdings" w:hAnsi="Wingdings" w:hint="default"/>
         <w:sz w:val="20"/>
       </w:rPr>
     </w:lvl>
@@ -3338,7 +3269,7 @@
         <w:ind w:left="720" w:hanging="360"/>
       </w:pPr>
       <w:rPr>
-        <w:rFonts w:hint="default" w:ascii="Symbol" w:hAnsi="Symbol"/>
+        <w:rFonts w:ascii="Symbol" w:hAnsi="Symbol" w:hint="default"/>
         <w:sz w:val="20"/>
       </w:rPr>
     </w:lvl>
@@ -3354,7 +3285,7 @@
         <w:ind w:left="1440" w:hanging="360"/>
       </w:pPr>
       <w:rPr>
-        <w:rFonts w:hint="default" w:ascii="Courier New" w:hAnsi="Courier New"/>
+        <w:rFonts w:ascii="Courier New" w:hAnsi="Courier New" w:hint="default"/>
         <w:sz w:val="20"/>
       </w:rPr>
     </w:lvl>
@@ -3370,7 +3301,7 @@
         <w:ind w:left="2160" w:hanging="360"/>
       </w:pPr>
       <w:rPr>
-        <w:rFonts w:hint="default" w:ascii="Wingdings" w:hAnsi="Wingdings"/>
+        <w:rFonts w:ascii="Wingdings" w:hAnsi="Wingdings" w:hint="default"/>
         <w:sz w:val="20"/>
       </w:rPr>
     </w:lvl>
@@ -3386,7 +3317,7 @@
         <w:ind w:left="2880" w:hanging="360"/>
       </w:pPr>
       <w:rPr>
-        <w:rFonts w:hint="default" w:ascii="Wingdings" w:hAnsi="Wingdings"/>
+        <w:rFonts w:ascii="Wingdings" w:hAnsi="Wingdings" w:hint="default"/>
         <w:sz w:val="20"/>
       </w:rPr>
     </w:lvl>
@@ -3402,7 +3333,7 @@
         <w:ind w:left="3600" w:hanging="360"/>
       </w:pPr>
       <w:rPr>
-        <w:rFonts w:hint="default" w:ascii="Wingdings" w:hAnsi="Wingdings"/>
+        <w:rFonts w:ascii="Wingdings" w:hAnsi="Wingdings" w:hint="default"/>
         <w:sz w:val="20"/>
       </w:rPr>
     </w:lvl>
@@ -3418,7 +3349,7 @@
         <w:ind w:left="4320" w:hanging="360"/>
       </w:pPr>
       <w:rPr>
-        <w:rFonts w:hint="default" w:ascii="Wingdings" w:hAnsi="Wingdings"/>
+        <w:rFonts w:ascii="Wingdings" w:hAnsi="Wingdings" w:hint="default"/>
         <w:sz w:val="20"/>
       </w:rPr>
     </w:lvl>
@@ -3434,7 +3365,7 @@
         <w:ind w:left="5040" w:hanging="360"/>
       </w:pPr>
       <w:rPr>
-        <w:rFonts w:hint="default" w:ascii="Wingdings" w:hAnsi="Wingdings"/>
+        <w:rFonts w:ascii="Wingdings" w:hAnsi="Wingdings" w:hint="default"/>
         <w:sz w:val="20"/>
       </w:rPr>
     </w:lvl>
@@ -3450,7 +3381,7 @@
         <w:ind w:left="5760" w:hanging="360"/>
       </w:pPr>
       <w:rPr>
-        <w:rFonts w:hint="default" w:ascii="Wingdings" w:hAnsi="Wingdings"/>
+        <w:rFonts w:ascii="Wingdings" w:hAnsi="Wingdings" w:hint="default"/>
         <w:sz w:val="20"/>
       </w:rPr>
     </w:lvl>
@@ -3466,7 +3397,7 @@
         <w:ind w:left="6480" w:hanging="360"/>
       </w:pPr>
       <w:rPr>
-        <w:rFonts w:hint="default" w:ascii="Wingdings" w:hAnsi="Wingdings"/>
+        <w:rFonts w:ascii="Wingdings" w:hAnsi="Wingdings" w:hint="default"/>
         <w:sz w:val="20"/>
       </w:rPr>
     </w:lvl>
@@ -3484,7 +3415,7 @@
         <w:ind w:left="360" w:hanging="360"/>
       </w:pPr>
       <w:rPr>
-        <w:rFonts w:hint="default" w:ascii="Symbol" w:hAnsi="Symbol"/>
+        <w:rFonts w:ascii="Symbol" w:hAnsi="Symbol" w:hint="default"/>
         <w:u w:val="none"/>
       </w:rPr>
     </w:lvl>
@@ -3497,7 +3428,7 @@
         <w:ind w:left="1080" w:hanging="360"/>
       </w:pPr>
       <w:rPr>
-        <w:rFonts w:ascii="Arial" w:hAnsi="Arial" w:eastAsia="Arial" w:cs="Arial"/>
+        <w:rFonts w:ascii="Arial" w:eastAsia="Arial" w:hAnsi="Arial" w:cs="Arial"/>
         <w:u w:val="none"/>
       </w:rPr>
     </w:lvl>
@@ -3510,7 +3441,7 @@
         <w:ind w:left="1800" w:hanging="360"/>
       </w:pPr>
       <w:rPr>
-        <w:rFonts w:ascii="Arial" w:hAnsi="Arial" w:eastAsia="Arial" w:cs="Arial"/>
+        <w:rFonts w:ascii="Arial" w:eastAsia="Arial" w:hAnsi="Arial" w:cs="Arial"/>
         <w:u w:val="none"/>
       </w:rPr>
     </w:lvl>
@@ -3523,7 +3454,7 @@
         <w:ind w:left="2520" w:hanging="360"/>
       </w:pPr>
       <w:rPr>
-        <w:rFonts w:ascii="Arial" w:hAnsi="Arial" w:eastAsia="Arial" w:cs="Arial"/>
+        <w:rFonts w:ascii="Arial" w:eastAsia="Arial" w:hAnsi="Arial" w:cs="Arial"/>
         <w:u w:val="none"/>
       </w:rPr>
     </w:lvl>
@@ -3536,7 +3467,7 @@
         <w:ind w:left="3240" w:hanging="360"/>
       </w:pPr>
       <w:rPr>
-        <w:rFonts w:ascii="Arial" w:hAnsi="Arial" w:eastAsia="Arial" w:cs="Arial"/>
+        <w:rFonts w:ascii="Arial" w:eastAsia="Arial" w:hAnsi="Arial" w:cs="Arial"/>
         <w:u w:val="none"/>
       </w:rPr>
     </w:lvl>
@@ -3549,7 +3480,7 @@
         <w:ind w:left="3960" w:hanging="360"/>
       </w:pPr>
       <w:rPr>
-        <w:rFonts w:ascii="Arial" w:hAnsi="Arial" w:eastAsia="Arial" w:cs="Arial"/>
+        <w:rFonts w:ascii="Arial" w:eastAsia="Arial" w:hAnsi="Arial" w:cs="Arial"/>
         <w:u w:val="none"/>
       </w:rPr>
     </w:lvl>
@@ -3562,7 +3493,7 @@
         <w:ind w:left="4680" w:hanging="360"/>
       </w:pPr>
       <w:rPr>
-        <w:rFonts w:ascii="Arial" w:hAnsi="Arial" w:eastAsia="Arial" w:cs="Arial"/>
+        <w:rFonts w:ascii="Arial" w:eastAsia="Arial" w:hAnsi="Arial" w:cs="Arial"/>
         <w:u w:val="none"/>
       </w:rPr>
     </w:lvl>
@@ -3575,7 +3506,7 @@
         <w:ind w:left="5400" w:hanging="360"/>
       </w:pPr>
       <w:rPr>
-        <w:rFonts w:ascii="Arial" w:hAnsi="Arial" w:eastAsia="Arial" w:cs="Arial"/>
+        <w:rFonts w:ascii="Arial" w:eastAsia="Arial" w:hAnsi="Arial" w:cs="Arial"/>
         <w:u w:val="none"/>
       </w:rPr>
     </w:lvl>
@@ -3588,7 +3519,7 @@
         <w:ind w:left="6120" w:hanging="360"/>
       </w:pPr>
       <w:rPr>
-        <w:rFonts w:ascii="Arial" w:hAnsi="Arial" w:eastAsia="Arial" w:cs="Arial"/>
+        <w:rFonts w:ascii="Arial" w:eastAsia="Arial" w:hAnsi="Arial" w:cs="Arial"/>
         <w:u w:val="none"/>
       </w:rPr>
     </w:lvl>
@@ -3606,7 +3537,7 @@
         <w:ind w:left="360" w:hanging="360"/>
       </w:pPr>
       <w:rPr>
-        <w:rFonts w:ascii="Arial" w:hAnsi="Arial" w:eastAsia="Arial" w:cs="Arial"/>
+        <w:rFonts w:ascii="Arial" w:eastAsia="Arial" w:hAnsi="Arial" w:cs="Arial"/>
         <w:u w:val="none"/>
       </w:rPr>
     </w:lvl>
@@ -3619,7 +3550,7 @@
         <w:ind w:left="1080" w:hanging="360"/>
       </w:pPr>
       <w:rPr>
-        <w:rFonts w:ascii="Arial" w:hAnsi="Arial" w:eastAsia="Arial" w:cs="Arial"/>
+        <w:rFonts w:ascii="Arial" w:eastAsia="Arial" w:hAnsi="Arial" w:cs="Arial"/>
         <w:u w:val="none"/>
       </w:rPr>
     </w:lvl>
@@ -3632,7 +3563,7 @@
         <w:ind w:left="1800" w:hanging="360"/>
       </w:pPr>
       <w:rPr>
-        <w:rFonts w:ascii="Arial" w:hAnsi="Arial" w:eastAsia="Arial" w:cs="Arial"/>
+        <w:rFonts w:ascii="Arial" w:eastAsia="Arial" w:hAnsi="Arial" w:cs="Arial"/>
         <w:u w:val="none"/>
       </w:rPr>
     </w:lvl>
@@ -3645,7 +3576,7 @@
         <w:ind w:left="2520" w:hanging="360"/>
       </w:pPr>
       <w:rPr>
-        <w:rFonts w:ascii="Arial" w:hAnsi="Arial" w:eastAsia="Arial" w:cs="Arial"/>
+        <w:rFonts w:ascii="Arial" w:eastAsia="Arial" w:hAnsi="Arial" w:cs="Arial"/>
         <w:u w:val="none"/>
       </w:rPr>
     </w:lvl>
@@ -3658,7 +3589,7 @@
         <w:ind w:left="3240" w:hanging="360"/>
       </w:pPr>
       <w:rPr>
-        <w:rFonts w:ascii="Arial" w:hAnsi="Arial" w:eastAsia="Arial" w:cs="Arial"/>
+        <w:rFonts w:ascii="Arial" w:eastAsia="Arial" w:hAnsi="Arial" w:cs="Arial"/>
         <w:u w:val="none"/>
       </w:rPr>
     </w:lvl>
@@ -3671,7 +3602,7 @@
         <w:ind w:left="3960" w:hanging="360"/>
       </w:pPr>
       <w:rPr>
-        <w:rFonts w:ascii="Arial" w:hAnsi="Arial" w:eastAsia="Arial" w:cs="Arial"/>
+        <w:rFonts w:ascii="Arial" w:eastAsia="Arial" w:hAnsi="Arial" w:cs="Arial"/>
         <w:u w:val="none"/>
       </w:rPr>
     </w:lvl>
@@ -3684,7 +3615,7 @@
         <w:ind w:left="4680" w:hanging="360"/>
       </w:pPr>
       <w:rPr>
-        <w:rFonts w:ascii="Arial" w:hAnsi="Arial" w:eastAsia="Arial" w:cs="Arial"/>
+        <w:rFonts w:ascii="Arial" w:eastAsia="Arial" w:hAnsi="Arial" w:cs="Arial"/>
         <w:u w:val="none"/>
       </w:rPr>
     </w:lvl>
@@ -3697,7 +3628,7 @@
         <w:ind w:left="5400" w:hanging="360"/>
       </w:pPr>
       <w:rPr>
-        <w:rFonts w:ascii="Arial" w:hAnsi="Arial" w:eastAsia="Arial" w:cs="Arial"/>
+        <w:rFonts w:ascii="Arial" w:eastAsia="Arial" w:hAnsi="Arial" w:cs="Arial"/>
         <w:u w:val="none"/>
       </w:rPr>
     </w:lvl>
@@ -3710,7 +3641,7 @@
         <w:ind w:left="6120" w:hanging="360"/>
       </w:pPr>
       <w:rPr>
-        <w:rFonts w:ascii="Arial" w:hAnsi="Arial" w:eastAsia="Arial" w:cs="Arial"/>
+        <w:rFonts w:ascii="Arial" w:eastAsia="Arial" w:hAnsi="Arial" w:cs="Arial"/>
         <w:u w:val="none"/>
       </w:rPr>
     </w:lvl>
@@ -3731,7 +3662,7 @@
         <w:ind w:left="720" w:hanging="360"/>
       </w:pPr>
       <w:rPr>
-        <w:rFonts w:hint="default" w:ascii="Symbol" w:hAnsi="Symbol"/>
+        <w:rFonts w:ascii="Symbol" w:hAnsi="Symbol" w:hint="default"/>
         <w:sz w:val="20"/>
       </w:rPr>
     </w:lvl>
@@ -3747,7 +3678,7 @@
         <w:ind w:left="1440" w:hanging="360"/>
       </w:pPr>
       <w:rPr>
-        <w:rFonts w:hint="default" w:ascii="Courier New" w:hAnsi="Courier New"/>
+        <w:rFonts w:ascii="Courier New" w:hAnsi="Courier New" w:hint="default"/>
         <w:sz w:val="20"/>
       </w:rPr>
     </w:lvl>
@@ -3763,7 +3694,7 @@
         <w:ind w:left="2160" w:hanging="360"/>
       </w:pPr>
       <w:rPr>
-        <w:rFonts w:hint="default" w:ascii="Wingdings" w:hAnsi="Wingdings"/>
+        <w:rFonts w:ascii="Wingdings" w:hAnsi="Wingdings" w:hint="default"/>
         <w:sz w:val="20"/>
       </w:rPr>
     </w:lvl>
@@ -3779,7 +3710,7 @@
         <w:ind w:left="2880" w:hanging="360"/>
       </w:pPr>
       <w:rPr>
-        <w:rFonts w:hint="default" w:ascii="Wingdings" w:hAnsi="Wingdings"/>
+        <w:rFonts w:ascii="Wingdings" w:hAnsi="Wingdings" w:hint="default"/>
         <w:sz w:val="20"/>
       </w:rPr>
     </w:lvl>
@@ -3795,7 +3726,7 @@
         <w:ind w:left="3600" w:hanging="360"/>
       </w:pPr>
       <w:rPr>
-        <w:rFonts w:hint="default" w:ascii="Wingdings" w:hAnsi="Wingdings"/>
+        <w:rFonts w:ascii="Wingdings" w:hAnsi="Wingdings" w:hint="default"/>
         <w:sz w:val="20"/>
       </w:rPr>
     </w:lvl>
@@ -3811,7 +3742,7 @@
         <w:ind w:left="4320" w:hanging="360"/>
       </w:pPr>
       <w:rPr>
-        <w:rFonts w:hint="default" w:ascii="Wingdings" w:hAnsi="Wingdings"/>
+        <w:rFonts w:ascii="Wingdings" w:hAnsi="Wingdings" w:hint="default"/>
         <w:sz w:val="20"/>
       </w:rPr>
     </w:lvl>
@@ -3827,7 +3758,7 @@
         <w:ind w:left="5040" w:hanging="360"/>
       </w:pPr>
       <w:rPr>
-        <w:rFonts w:hint="default" w:ascii="Wingdings" w:hAnsi="Wingdings"/>
+        <w:rFonts w:ascii="Wingdings" w:hAnsi="Wingdings" w:hint="default"/>
         <w:sz w:val="20"/>
       </w:rPr>
     </w:lvl>
@@ -3843,7 +3774,7 @@
         <w:ind w:left="5760" w:hanging="360"/>
       </w:pPr>
       <w:rPr>
-        <w:rFonts w:hint="default" w:ascii="Wingdings" w:hAnsi="Wingdings"/>
+        <w:rFonts w:ascii="Wingdings" w:hAnsi="Wingdings" w:hint="default"/>
         <w:sz w:val="20"/>
       </w:rPr>
     </w:lvl>
@@ -3859,7 +3790,7 @@
         <w:ind w:left="6480" w:hanging="360"/>
       </w:pPr>
       <w:rPr>
-        <w:rFonts w:hint="default" w:ascii="Wingdings" w:hAnsi="Wingdings"/>
+        <w:rFonts w:ascii="Wingdings" w:hAnsi="Wingdings" w:hint="default"/>
         <w:sz w:val="20"/>
       </w:rPr>
     </w:lvl>
@@ -3880,7 +3811,7 @@
         <w:ind w:left="720" w:hanging="360"/>
       </w:pPr>
       <w:rPr>
-        <w:rFonts w:hint="default" w:ascii="Symbol" w:hAnsi="Symbol"/>
+        <w:rFonts w:ascii="Symbol" w:hAnsi="Symbol" w:hint="default"/>
         <w:sz w:val="20"/>
       </w:rPr>
     </w:lvl>
@@ -3896,7 +3827,7 @@
         <w:ind w:left="1440" w:hanging="360"/>
       </w:pPr>
       <w:rPr>
-        <w:rFonts w:hint="default" w:ascii="Courier New" w:hAnsi="Courier New"/>
+        <w:rFonts w:ascii="Courier New" w:hAnsi="Courier New" w:hint="default"/>
         <w:sz w:val="20"/>
       </w:rPr>
     </w:lvl>
@@ -3912,7 +3843,7 @@
         <w:ind w:left="2160" w:hanging="360"/>
       </w:pPr>
       <w:rPr>
-        <w:rFonts w:hint="default" w:ascii="Wingdings" w:hAnsi="Wingdings"/>
+        <w:rFonts w:ascii="Wingdings" w:hAnsi="Wingdings" w:hint="default"/>
         <w:sz w:val="20"/>
       </w:rPr>
     </w:lvl>
@@ -3928,7 +3859,7 @@
         <w:ind w:left="2880" w:hanging="360"/>
       </w:pPr>
       <w:rPr>
-        <w:rFonts w:hint="default" w:ascii="Wingdings" w:hAnsi="Wingdings"/>
+        <w:rFonts w:ascii="Wingdings" w:hAnsi="Wingdings" w:hint="default"/>
         <w:sz w:val="20"/>
       </w:rPr>
     </w:lvl>
@@ -3944,7 +3875,7 @@
         <w:ind w:left="3600" w:hanging="360"/>
       </w:pPr>
       <w:rPr>
-        <w:rFonts w:hint="default" w:ascii="Wingdings" w:hAnsi="Wingdings"/>
+        <w:rFonts w:ascii="Wingdings" w:hAnsi="Wingdings" w:hint="default"/>
         <w:sz w:val="20"/>
       </w:rPr>
     </w:lvl>
@@ -3960,7 +3891,7 @@
         <w:ind w:left="4320" w:hanging="360"/>
       </w:pPr>
       <w:rPr>
-        <w:rFonts w:hint="default" w:ascii="Wingdings" w:hAnsi="Wingdings"/>
+        <w:rFonts w:ascii="Wingdings" w:hAnsi="Wingdings" w:hint="default"/>
         <w:sz w:val="20"/>
       </w:rPr>
     </w:lvl>
@@ -3976,7 +3907,7 @@
         <w:ind w:left="5040" w:hanging="360"/>
       </w:pPr>
       <w:rPr>
-        <w:rFonts w:hint="default" w:ascii="Wingdings" w:hAnsi="Wingdings"/>
+        <w:rFonts w:ascii="Wingdings" w:hAnsi="Wingdings" w:hint="default"/>
         <w:sz w:val="20"/>
       </w:rPr>
     </w:lvl>
@@ -3992,7 +3923,7 @@
         <w:ind w:left="5760" w:hanging="360"/>
       </w:pPr>
       <w:rPr>
-        <w:rFonts w:hint="default" w:ascii="Wingdings" w:hAnsi="Wingdings"/>
+        <w:rFonts w:ascii="Wingdings" w:hAnsi="Wingdings" w:hint="default"/>
         <w:sz w:val="20"/>
       </w:rPr>
     </w:lvl>
@@ -4008,68 +3939,68 @@
         <w:ind w:left="6480" w:hanging="360"/>
       </w:pPr>
       <w:rPr>
-        <w:rFonts w:hint="default" w:ascii="Wingdings" w:hAnsi="Wingdings"/>
+        <w:rFonts w:ascii="Wingdings" w:hAnsi="Wingdings" w:hint="default"/>
         <w:sz w:val="20"/>
       </w:rPr>
     </w:lvl>
   </w:abstractNum>
-  <w:num w:numId="1">
+  <w:num w:numId="1" w16cid:durableId="1427340412">
     <w:abstractNumId w:val="2"/>
   </w:num>
-  <w:num w:numId="2">
+  <w:num w:numId="2" w16cid:durableId="929660723">
     <w:abstractNumId w:val="9"/>
   </w:num>
-  <w:num w:numId="3">
+  <w:num w:numId="3" w16cid:durableId="1278100554">
     <w:abstractNumId w:val="14"/>
   </w:num>
-  <w:num w:numId="4">
+  <w:num w:numId="4" w16cid:durableId="84032799">
     <w:abstractNumId w:val="11"/>
   </w:num>
-  <w:num w:numId="5">
+  <w:num w:numId="5" w16cid:durableId="1506674883">
     <w:abstractNumId w:val="6"/>
   </w:num>
-  <w:num w:numId="6">
+  <w:num w:numId="6" w16cid:durableId="37510290">
     <w:abstractNumId w:val="10"/>
   </w:num>
-  <w:num w:numId="7">
+  <w:num w:numId="7" w16cid:durableId="1356464253">
     <w:abstractNumId w:val="15"/>
   </w:num>
-  <w:num w:numId="8">
+  <w:num w:numId="8" w16cid:durableId="633214285">
     <w:abstractNumId w:val="1"/>
   </w:num>
-  <w:num w:numId="9">
+  <w:num w:numId="9" w16cid:durableId="128473371">
     <w:abstractNumId w:val="3"/>
   </w:num>
-  <w:num w:numId="10">
+  <w:num w:numId="10" w16cid:durableId="1069306541">
     <w:abstractNumId w:val="4"/>
   </w:num>
-  <w:num w:numId="11">
+  <w:num w:numId="11" w16cid:durableId="2147357722">
     <w:abstractNumId w:val="0"/>
   </w:num>
-  <w:num w:numId="12">
+  <w:num w:numId="12" w16cid:durableId="246353117">
     <w:abstractNumId w:val="8"/>
   </w:num>
-  <w:num w:numId="13">
+  <w:num w:numId="13" w16cid:durableId="699476867">
     <w:abstractNumId w:val="7"/>
   </w:num>
-  <w:num w:numId="14">
+  <w:num w:numId="14" w16cid:durableId="609896643">
     <w:abstractNumId w:val="13"/>
   </w:num>
-  <w:num w:numId="15">
+  <w:num w:numId="15" w16cid:durableId="451826006">
     <w:abstractNumId w:val="5"/>
   </w:num>
-  <w:num w:numId="16">
+  <w:num w:numId="16" w16cid:durableId="1626963642">
     <w:abstractNumId w:val="12"/>
   </w:num>
 </w:numbering>
 </file>
 
 <file path=word/styles.xml><?xml version="1.0" encoding="utf-8"?>
-<w:styles xmlns:wp14="http://schemas.microsoft.com/office/word/2010/wordprocessingDrawing" xmlns:mc="http://schemas.openxmlformats.org/markup-compatibility/2006" xmlns:r="http://schemas.openxmlformats.org/officeDocument/2006/relationships" xmlns:w="http://schemas.openxmlformats.org/wordprocessingml/2006/main" xmlns:w14="http://schemas.microsoft.com/office/word/2010/wordml" xmlns:w15="http://schemas.microsoft.com/office/word/2012/wordml" xmlns:w16se="http://schemas.microsoft.com/office/word/2015/wordml/symex" mc:Ignorable="w14 w15 w16se wp14">
+<w:styles xmlns:mc="http://schemas.openxmlformats.org/markup-compatibility/2006" xmlns:r="http://schemas.openxmlformats.org/officeDocument/2006/relationships" xmlns:w="http://schemas.openxmlformats.org/wordprocessingml/2006/main" xmlns:w14="http://schemas.microsoft.com/office/word/2010/wordml" xmlns:w15="http://schemas.microsoft.com/office/word/2012/wordml" xmlns:w16cex="http://schemas.microsoft.com/office/word/2018/wordml/cex" xmlns:w16cid="http://schemas.microsoft.com/office/word/2016/wordml/cid" xmlns:w16="http://schemas.microsoft.com/office/word/2018/wordml" xmlns:w16sdtdh="http://schemas.microsoft.com/office/word/2020/wordml/sdtdatahash" xmlns:w16se="http://schemas.microsoft.com/office/word/2015/wordml/symex" mc:Ignorable="w14 w15 w16se w16cid w16 w16cex w16sdtdh">
   <w:docDefaults>
     <w:rPrDefault>
       <w:rPr>
-        <w:rFonts w:ascii="Arial" w:hAnsi="Arial" w:cs="Times New Roman" w:eastAsiaTheme="minorHAnsi"/>
+        <w:rFonts w:ascii="Arial" w:eastAsiaTheme="minorHAnsi" w:hAnsi="Arial" w:cs="Times New Roman"/>
         <w:sz w:val="22"/>
         <w:szCs w:val="24"/>
         <w:lang w:val="en-US" w:eastAsia="en-US" w:bidi="ar-SA"/>
@@ -4081,17 +4012,17 @@
       </w:pPr>
     </w:pPrDefault>
   </w:docDefaults>
-  <w:latentStyles w:defLockedState="0" w:defUIPriority="99" w:defSemiHidden="0" w:defUnhideWhenUsed="0" w:defQFormat="0" w:count="371">
+  <w:latentStyles w:defLockedState="0" w:defUIPriority="99" w:defSemiHidden="0" w:defUnhideWhenUsed="0" w:defQFormat="0" w:count="376">
     <w:lsdException w:name="Normal" w:uiPriority="0" w:qFormat="1"/>
     <w:lsdException w:name="heading 1" w:uiPriority="9" w:qFormat="1"/>
-    <w:lsdException w:name="heading 2" w:uiPriority="9" w:semiHidden="1" w:unhideWhenUsed="1" w:qFormat="1"/>
-    <w:lsdException w:name="heading 3" w:uiPriority="9" w:semiHidden="1" w:unhideWhenUsed="1" w:qFormat="1"/>
-    <w:lsdException w:name="heading 4" w:uiPriority="9" w:semiHidden="1" w:unhideWhenUsed="1" w:qFormat="1"/>
-    <w:lsdException w:name="heading 5" w:uiPriority="9" w:semiHidden="1" w:unhideWhenUsed="1" w:qFormat="1"/>
-    <w:lsdException w:name="heading 6" w:uiPriority="9" w:semiHidden="1" w:unhideWhenUsed="1" w:qFormat="1"/>
-    <w:lsdException w:name="heading 7" w:uiPriority="9" w:semiHidden="1" w:unhideWhenUsed="1" w:qFormat="1"/>
-    <w:lsdException w:name="heading 8" w:uiPriority="9" w:semiHidden="1" w:unhideWhenUsed="1" w:qFormat="1"/>
-    <w:lsdException w:name="heading 9" w:uiPriority="9" w:semiHidden="1" w:unhideWhenUsed="1" w:qFormat="1"/>
+    <w:lsdException w:name="heading 2" w:semiHidden="1" w:uiPriority="9" w:unhideWhenUsed="1" w:qFormat="1"/>
+    <w:lsdException w:name="heading 3" w:semiHidden="1" w:uiPriority="9" w:unhideWhenUsed="1" w:qFormat="1"/>
+    <w:lsdException w:name="heading 4" w:semiHidden="1" w:uiPriority="9" w:unhideWhenUsed="1" w:qFormat="1"/>
+    <w:lsdException w:name="heading 5" w:semiHidden="1" w:uiPriority="9" w:unhideWhenUsed="1" w:qFormat="1"/>
+    <w:lsdException w:name="heading 6" w:semiHidden="1" w:uiPriority="9" w:unhideWhenUsed="1" w:qFormat="1"/>
+    <w:lsdException w:name="heading 7" w:semiHidden="1" w:uiPriority="9" w:unhideWhenUsed="1" w:qFormat="1"/>
+    <w:lsdException w:name="heading 8" w:semiHidden="1" w:uiPriority="9" w:unhideWhenUsed="1" w:qFormat="1"/>
+    <w:lsdException w:name="heading 9" w:semiHidden="1" w:uiPriority="9" w:unhideWhenUsed="1" w:qFormat="1"/>
     <w:lsdException w:name="index 1" w:semiHidden="1" w:unhideWhenUsed="1"/>
     <w:lsdException w:name="index 2" w:semiHidden="1" w:unhideWhenUsed="1"/>
     <w:lsdException w:name="index 3" w:semiHidden="1" w:unhideWhenUsed="1"/>
@@ -4101,22 +4032,22 @@
     <w:lsdException w:name="index 7" w:semiHidden="1" w:unhideWhenUsed="1"/>
     <w:lsdException w:name="index 8" w:semiHidden="1" w:unhideWhenUsed="1"/>
     <w:lsdException w:name="index 9" w:semiHidden="1" w:unhideWhenUsed="1"/>
-    <w:lsdException w:name="toc 1" w:uiPriority="39" w:semiHidden="1" w:unhideWhenUsed="1"/>
-    <w:lsdException w:name="toc 2" w:uiPriority="39" w:semiHidden="1" w:unhideWhenUsed="1"/>
-    <w:lsdException w:name="toc 3" w:uiPriority="39" w:semiHidden="1" w:unhideWhenUsed="1"/>
-    <w:lsdException w:name="toc 4" w:uiPriority="39" w:semiHidden="1" w:unhideWhenUsed="1"/>
-    <w:lsdException w:name="toc 5" w:uiPriority="39" w:semiHidden="1" w:unhideWhenUsed="1"/>
-    <w:lsdException w:name="toc 6" w:uiPriority="39" w:semiHidden="1" w:unhideWhenUsed="1"/>
-    <w:lsdException w:name="toc 7" w:uiPriority="39" w:semiHidden="1" w:unhideWhenUsed="1"/>
-    <w:lsdException w:name="toc 8" w:uiPriority="39" w:semiHidden="1" w:unhideWhenUsed="1"/>
-    <w:lsdException w:name="toc 9" w:uiPriority="39" w:semiHidden="1" w:unhideWhenUsed="1"/>
+    <w:lsdException w:name="toc 1" w:semiHidden="1" w:uiPriority="39" w:unhideWhenUsed="1"/>
+    <w:lsdException w:name="toc 2" w:semiHidden="1" w:uiPriority="39" w:unhideWhenUsed="1"/>
+    <w:lsdException w:name="toc 3" w:semiHidden="1" w:uiPriority="39" w:unhideWhenUsed="1"/>
+    <w:lsdException w:name="toc 4" w:semiHidden="1" w:uiPriority="39" w:unhideWhenUsed="1"/>
+    <w:lsdException w:name="toc 5" w:semiHidden="1" w:uiPriority="39" w:unhideWhenUsed="1"/>
+    <w:lsdException w:name="toc 6" w:semiHidden="1" w:uiPriority="39" w:unhideWhenUsed="1"/>
+    <w:lsdException w:name="toc 7" w:semiHidden="1" w:uiPriority="39" w:unhideWhenUsed="1"/>
+    <w:lsdException w:name="toc 8" w:semiHidden="1" w:uiPriority="39" w:unhideWhenUsed="1"/>
+    <w:lsdException w:name="toc 9" w:semiHidden="1" w:uiPriority="39" w:unhideWhenUsed="1"/>
     <w:lsdException w:name="Normal Indent" w:semiHidden="1" w:unhideWhenUsed="1"/>
     <w:lsdException w:name="footnote text" w:semiHidden="1" w:unhideWhenUsed="1"/>
     <w:lsdException w:name="annotation text" w:semiHidden="1" w:unhideWhenUsed="1"/>
-    <w:lsdException w:name="header" w:uiPriority="0" w:semiHidden="1" w:unhideWhenUsed="1"/>
+    <w:lsdException w:name="header" w:semiHidden="1" w:uiPriority="0" w:unhideWhenUsed="1"/>
     <w:lsdException w:name="footer" w:semiHidden="1" w:unhideWhenUsed="1"/>
     <w:lsdException w:name="index heading" w:semiHidden="1" w:unhideWhenUsed="1"/>
-    <w:lsdException w:name="caption" w:uiPriority="35" w:semiHidden="1" w:unhideWhenUsed="1" w:qFormat="1"/>
+    <w:lsdException w:name="caption" w:semiHidden="1" w:uiPriority="35" w:unhideWhenUsed="1" w:qFormat="1"/>
     <w:lsdException w:name="table of figures" w:semiHidden="1" w:unhideWhenUsed="1"/>
     <w:lsdException w:name="envelope address" w:semiHidden="1" w:unhideWhenUsed="1"/>
     <w:lsdException w:name="envelope return" w:semiHidden="1" w:unhideWhenUsed="1"/>
@@ -4147,7 +4078,7 @@
     <w:lsdException w:name="Title" w:uiPriority="10" w:qFormat="1"/>
     <w:lsdException w:name="Closing" w:semiHidden="1" w:unhideWhenUsed="1"/>
     <w:lsdException w:name="Signature" w:semiHidden="1" w:unhideWhenUsed="1"/>
-    <w:lsdException w:name="Default Paragraph Font" w:uiPriority="1" w:semiHidden="1" w:unhideWhenUsed="1"/>
+    <w:lsdException w:name="Default Paragraph Font" w:semiHidden="1" w:uiPriority="1" w:unhideWhenUsed="1"/>
     <w:lsdException w:name="Body Text" w:semiHidden="1" w:unhideWhenUsed="1"/>
     <w:lsdException w:name="Body Text Indent" w:semiHidden="1" w:unhideWhenUsed="1"/>
     <w:lsdException w:name="List Continue" w:semiHidden="1" w:unhideWhenUsed="1"/>
@@ -4187,7 +4118,6 @@
     <w:lsdException w:name="HTML Sample" w:semiHidden="1" w:unhideWhenUsed="1"/>
     <w:lsdException w:name="HTML Typewriter" w:semiHidden="1" w:unhideWhenUsed="1"/>
     <w:lsdException w:name="HTML Variable" w:semiHidden="1" w:unhideWhenUsed="1"/>
-    <w:lsdException w:name="Normal Table" w:semiHidden="1" w:unhideWhenUsed="1"/>
     <w:lsdException w:name="annotation subject" w:semiHidden="1" w:unhideWhenUsed="1"/>
     <w:lsdException w:name="No List" w:semiHidden="1" w:unhideWhenUsed="1"/>
     <w:lsdException w:name="Outline List 1" w:semiHidden="1" w:unhideWhenUsed="1"/>
@@ -4230,11 +4160,8 @@
     <w:lsdException w:name="Table Contemporary" w:semiHidden="1" w:unhideWhenUsed="1"/>
     <w:lsdException w:name="Table Elegant" w:semiHidden="1" w:unhideWhenUsed="1"/>
     <w:lsdException w:name="Table Professional" w:semiHidden="1" w:unhideWhenUsed="1"/>
-    <w:lsdException w:name="Table Subtle 1" w:semiHidden="1" w:unhideWhenUsed="1"/>
     <w:lsdException w:name="Table Subtle 2" w:semiHidden="1" w:unhideWhenUsed="1"/>
     <w:lsdException w:name="Table Web 1" w:semiHidden="1" w:unhideWhenUsed="1"/>
-    <w:lsdException w:name="Table Web 2" w:semiHidden="1" w:unhideWhenUsed="1"/>
-    <w:lsdException w:name="Table Web 3" w:semiHidden="1" w:unhideWhenUsed="1"/>
     <w:lsdException w:name="Balloon Text" w:semiHidden="1" w:unhideWhenUsed="1"/>
     <w:lsdException w:name="Table Grid" w:uiPriority="39"/>
     <w:lsdException w:name="Table Theme" w:semiHidden="1" w:unhideWhenUsed="1"/>
@@ -4347,8 +4274,8 @@
     <w:lsdException w:name="Subtle Reference" w:uiPriority="31" w:qFormat="1"/>
     <w:lsdException w:name="Intense Reference" w:uiPriority="32" w:qFormat="1"/>
     <w:lsdException w:name="Book Title" w:uiPriority="33" w:qFormat="1"/>
-    <w:lsdException w:name="Bibliography" w:uiPriority="37" w:semiHidden="1" w:unhideWhenUsed="1"/>
-    <w:lsdException w:name="TOC Heading" w:uiPriority="39" w:semiHidden="1" w:unhideWhenUsed="1" w:qFormat="1"/>
+    <w:lsdException w:name="Bibliography" w:semiHidden="1" w:uiPriority="37" w:unhideWhenUsed="1"/>
+    <w:lsdException w:name="TOC Heading" w:semiHidden="1" w:uiPriority="39" w:unhideWhenUsed="1" w:qFormat="1"/>
     <w:lsdException w:name="Plain Table 1" w:uiPriority="41"/>
     <w:lsdException w:name="Plain Table 2" w:uiPriority="42"/>
     <w:lsdException w:name="Plain Table 3" w:uiPriority="43"/>
@@ -4453,8 +4380,13 @@
     <w:lsdException w:name="List Table 5 Dark Accent 6" w:uiPriority="50"/>
     <w:lsdException w:name="List Table 6 Colorful Accent 6" w:uiPriority="51"/>
     <w:lsdException w:name="List Table 7 Colorful Accent 6" w:uiPriority="52"/>
+    <w:lsdException w:name="Mention" w:semiHidden="1" w:unhideWhenUsed="1"/>
+    <w:lsdException w:name="Smart Hyperlink" w:semiHidden="1" w:unhideWhenUsed="1"/>
+    <w:lsdException w:name="Hashtag" w:semiHidden="1" w:unhideWhenUsed="1"/>
+    <w:lsdException w:name="Unresolved Mention" w:semiHidden="1" w:unhideWhenUsed="1"/>
+    <w:lsdException w:name="Smart Link" w:semiHidden="1" w:unhideWhenUsed="1"/>
   </w:latentStyles>
-  <w:style w:type="paragraph" w:styleId="Normal" w:default="1">
+  <w:style w:type="paragraph" w:default="1" w:styleId="Normal">
     <w:name w:val="Normal"/>
     <w:qFormat/>
     <w:rsid w:val="001B6D9C"/>
@@ -4467,13 +4399,13 @@
       <w:szCs w:val="20"/>
     </w:rPr>
   </w:style>
-  <w:style w:type="character" w:styleId="DefaultParagraphFont" w:default="1">
+  <w:style w:type="character" w:default="1" w:styleId="DefaultParagraphFont">
     <w:name w:val="Default Paragraph Font"/>
     <w:uiPriority w:val="1"/>
     <w:semiHidden/>
     <w:unhideWhenUsed/>
   </w:style>
-  <w:style w:type="table" w:styleId="TableNormal" w:default="1">
+  <w:style w:type="table" w:default="1" w:styleId="TableNormal">
     <w:name w:val="Normal Table"/>
     <w:uiPriority w:val="99"/>
     <w:semiHidden/>
@@ -4488,7 +4420,7 @@
       </w:tblCellMar>
     </w:tblPr>
   </w:style>
-  <w:style w:type="numbering" w:styleId="NoList" w:default="1">
+  <w:style w:type="numbering" w:default="1" w:styleId="NoList">
     <w:name w:val="No List"/>
     <w:uiPriority w:val="99"/>
     <w:semiHidden/>
@@ -4506,7 +4438,7 @@
       </w:tabs>
     </w:pPr>
   </w:style>
-  <w:style w:type="character" w:styleId="HeaderChar" w:customStyle="1">
+  <w:style w:type="character" w:customStyle="1" w:styleId="HeaderChar">
     <w:name w:val="Header Char"/>
     <w:basedOn w:val="DefaultParagraphFont"/>
     <w:link w:val="Header"/>
@@ -4530,7 +4462,7 @@
       </w:tabs>
     </w:pPr>
   </w:style>
-  <w:style w:type="character" w:styleId="FooterChar" w:customStyle="1">
+  <w:style w:type="character" w:customStyle="1" w:styleId="FooterChar">
     <w:name w:val="Footer Char"/>
     <w:basedOn w:val="DefaultParagraphFont"/>
     <w:link w:val="Footer"/>
@@ -5055,15 +4987,6 @@
 </file>
 
 <file path=customXml/item2.xml><?xml version="1.0" encoding="utf-8"?>
-<?mso-contentType ?>
-<FormTemplates xmlns="http://schemas.microsoft.com/sharepoint/v3/contenttype/forms">
-  <Display>DocumentLibraryForm</Display>
-  <Edit>DocumentLibraryForm</Edit>
-  <New>DocumentLibraryForm</New>
-</FormTemplates>
-</file>
-
-<file path=customXml/item3.xml><?xml version="1.0" encoding="utf-8"?>
 <p:properties xmlns:p="http://schemas.microsoft.com/office/2006/metadata/properties" xmlns:xsi="http://www.w3.org/2001/XMLSchema-instance" xmlns:pc="http://schemas.microsoft.com/office/infopath/2007/PartnerControls">
   <documentManagement>
     <TaxCatchAll xmlns="ab06a5aa-8e31-4bdb-9b13-38c58a92ec8a" xsi:nil="true"/>
@@ -5074,14 +4997,50 @@
 </p:properties>
 </file>
 
+<file path=customXml/item3.xml><?xml version="1.0" encoding="utf-8"?>
+<?mso-contentType ?>
+<FormTemplates xmlns="http://schemas.microsoft.com/sharepoint/v3/contenttype/forms">
+  <Display>DocumentLibraryForm</Display>
+  <Edit>DocumentLibraryForm</Edit>
+  <New>DocumentLibraryForm</New>
+</FormTemplates>
+</file>
+
 <file path=customXml/itemProps1.xml><?xml version="1.0" encoding="utf-8"?>
-<ds:datastoreItem xmlns:ds="http://schemas.openxmlformats.org/officeDocument/2006/customXml" ds:itemID="{D105494C-EE1D-4437-A796-10590A6D02C0}"/>
+<ds:datastoreItem xmlns:ds="http://schemas.openxmlformats.org/officeDocument/2006/customXml" ds:itemID="{D105494C-EE1D-4437-A796-10590A6D02C0}">
+  <ds:schemaRefs>
+    <ds:schemaRef ds:uri="http://schemas.microsoft.com/office/2006/metadata/contentType"/>
+    <ds:schemaRef ds:uri="http://schemas.microsoft.com/office/2006/metadata/properties/metaAttributes"/>
+    <ds:schemaRef ds:uri="http://www.w3.org/2001/XMLSchema"/>
+    <ds:schemaRef ds:uri="http://schemas.microsoft.com/office/2006/metadata/properties"/>
+    <ds:schemaRef ds:uri="d2348753-baa8-4659-83d9-0a5292313e5f"/>
+    <ds:schemaRef ds:uri="9b759fdc-dea3-46d6-9ecd-9d9cdf1db4c6"/>
+    <ds:schemaRef ds:uri="ab06a5aa-8e31-4bdb-9b13-38c58a92ec8a"/>
+    <ds:schemaRef ds:uri="http://schemas.microsoft.com/office/2006/documentManagement/types"/>
+    <ds:schemaRef ds:uri="http://schemas.microsoft.com/office/infopath/2007/PartnerControls"/>
+    <ds:schemaRef ds:uri="http://schemas.openxmlformats.org/package/2006/metadata/core-properties"/>
+    <ds:schemaRef ds:uri="http://purl.org/dc/elements/1.1/"/>
+    <ds:schemaRef ds:uri="http://purl.org/dc/terms/"/>
+    <ds:schemaRef ds:uri="http://schemas.microsoft.com/internal/obd"/>
+  </ds:schemaRefs>
+</ds:datastoreItem>
 </file>
 
 <file path=customXml/itemProps2.xml><?xml version="1.0" encoding="utf-8"?>
-<ds:datastoreItem xmlns:ds="http://schemas.openxmlformats.org/officeDocument/2006/customXml" ds:itemID="{D5AD99DF-969B-4470-9E16-632E0F2857E0}"/>
+<ds:datastoreItem xmlns:ds="http://schemas.openxmlformats.org/officeDocument/2006/customXml" ds:itemID="{C6664669-BBAD-4062-B2EF-5A8F81EEF476}">
+  <ds:schemaRefs>
+    <ds:schemaRef ds:uri="http://schemas.microsoft.com/office/2006/metadata/properties"/>
+    <ds:schemaRef ds:uri="http://schemas.microsoft.com/office/infopath/2007/PartnerControls"/>
+    <ds:schemaRef ds:uri="ab06a5aa-8e31-4bdb-9b13-38c58a92ec8a"/>
+    <ds:schemaRef ds:uri="d2348753-baa8-4659-83d9-0a5292313e5f"/>
+  </ds:schemaRefs>
+</ds:datastoreItem>
 </file>
 
 <file path=customXml/itemProps3.xml><?xml version="1.0" encoding="utf-8"?>
-<ds:datastoreItem xmlns:ds="http://schemas.openxmlformats.org/officeDocument/2006/customXml" ds:itemID="{C6664669-BBAD-4062-B2EF-5A8F81EEF476}"/>
+<ds:datastoreItem xmlns:ds="http://schemas.openxmlformats.org/officeDocument/2006/customXml" ds:itemID="{D5AD99DF-969B-4470-9E16-632E0F2857E0}">
+  <ds:schemaRefs>
+    <ds:schemaRef ds:uri="http://schemas.microsoft.com/sharepoint/v3/contenttype/forms"/>
+  </ds:schemaRefs>
+</ds:datastoreItem>
 </file>
</xml_diff>